<commit_message>
specifying the 32 bit java compiler
Signed-off-by: Silvio Nunes <silvioinco@yahoo.com>
</commit_message>
<xml_diff>
--- a/Docs/GWT-Development.docx
+++ b/Docs/GWT-Development.docx
@@ -2101,6 +2101,7 @@
       <w:bookmarkStart w:id="0" w:name="System_Requirements"/>
       <w:bookmarkEnd w:id="0"/>
     </w:p>
+    <w:p/>
     <w:p>
       <w:pPr>
         <w:pStyle w:val="Heading1"/>
@@ -2127,6 +2128,7 @@
         <w:pStyle w:val="NoSpacing"/>
       </w:pPr>
       <w:r>
+        <w:lastRenderedPageBreak/>
         <w:t xml:space="preserve">&lt;project </w:t>
       </w:r>
       <w:proofErr w:type="spellStart"/>
@@ -2159,18 +2161,880 @@
         <w:pStyle w:val="NoSpacing"/>
       </w:pPr>
       <w:r>
+        <w:t xml:space="preserve">  &lt;!--</w:t>
+      </w:r>
+    </w:p>
+    <w:p>
+      <w:pPr>
+        <w:pStyle w:val="NoSpacing"/>
+      </w:pPr>
+      <w:r>
+        <w:t xml:space="preserve">    POM generated by </w:t>
+      </w:r>
+      <w:proofErr w:type="spellStart"/>
+      <w:r>
+        <w:t>gwt</w:t>
+      </w:r>
+      <w:proofErr w:type="spellEnd"/>
+      <w:r>
+        <w:t>-maven-</w:t>
+      </w:r>
+      <w:proofErr w:type="spellStart"/>
+      <w:r>
+        <w:t>plugin</w:t>
+      </w:r>
+      <w:proofErr w:type="spellEnd"/>
+      <w:r>
+        <w:t xml:space="preserve"> archetype</w:t>
+      </w:r>
+    </w:p>
+    <w:p>
+      <w:pPr>
+        <w:pStyle w:val="NoSpacing"/>
+      </w:pPr>
+      <w:r>
+        <w:t xml:space="preserve">  --&gt;</w:t>
+      </w:r>
+    </w:p>
+    <w:p>
+      <w:pPr>
+        <w:pStyle w:val="NoSpacing"/>
+      </w:pPr>
+      <w:r>
+        <w:t xml:space="preserve">  &lt;</w:t>
+      </w:r>
+      <w:proofErr w:type="spellStart"/>
+      <w:r>
+        <w:t>modelVersion</w:t>
+      </w:r>
+      <w:proofErr w:type="spellEnd"/>
+      <w:r>
+        <w:t>&gt;4.0.0&lt;/</w:t>
+      </w:r>
+      <w:proofErr w:type="spellStart"/>
+      <w:r>
+        <w:t>modelVersion</w:t>
+      </w:r>
+      <w:proofErr w:type="spellEnd"/>
+      <w:r>
+        <w:t>&gt;</w:t>
+      </w:r>
+    </w:p>
+    <w:p>
+      <w:pPr>
+        <w:pStyle w:val="NoSpacing"/>
+      </w:pPr>
+      <w:r>
+        <w:t xml:space="preserve">  &lt;</w:t>
+      </w:r>
+      <w:proofErr w:type="spellStart"/>
+      <w:r>
+        <w:t>groupId</w:t>
+      </w:r>
+      <w:proofErr w:type="spellEnd"/>
+      <w:r>
+        <w:t>&gt;</w:t>
+      </w:r>
+      <w:proofErr w:type="spellStart"/>
+      <w:r>
+        <w:t>com.coolisland.gwt.maven.demo</w:t>
+      </w:r>
+      <w:proofErr w:type="spellEnd"/>
+      <w:r>
+        <w:t>&lt;/</w:t>
+      </w:r>
+      <w:proofErr w:type="spellStart"/>
+      <w:r>
+        <w:t>groupId</w:t>
+      </w:r>
+      <w:proofErr w:type="spellEnd"/>
+      <w:r>
+        <w:t>&gt;</w:t>
+      </w:r>
+    </w:p>
+    <w:p>
+      <w:pPr>
+        <w:pStyle w:val="NoSpacing"/>
+      </w:pPr>
+      <w:r>
+        <w:t xml:space="preserve">  &lt;</w:t>
+      </w:r>
+      <w:proofErr w:type="spellStart"/>
+      <w:proofErr w:type="gramStart"/>
+      <w:r>
+        <w:t>artifactId</w:t>
+      </w:r>
+      <w:proofErr w:type="spellEnd"/>
+      <w:r>
+        <w:t>&gt;</w:t>
+      </w:r>
+      <w:proofErr w:type="gramEnd"/>
+      <w:r>
+        <w:t>demo&lt;/</w:t>
+      </w:r>
+      <w:proofErr w:type="spellStart"/>
+      <w:r>
+        <w:t>artifactId</w:t>
+      </w:r>
+      <w:proofErr w:type="spellEnd"/>
+      <w:r>
+        <w:t>&gt;</w:t>
+      </w:r>
+    </w:p>
+    <w:p>
+      <w:pPr>
+        <w:pStyle w:val="NoSpacing"/>
+      </w:pPr>
+      <w:r>
+        <w:t xml:space="preserve">  &lt;</w:t>
+      </w:r>
+      <w:proofErr w:type="gramStart"/>
+      <w:r>
+        <w:t>packaging&gt;</w:t>
+      </w:r>
+      <w:proofErr w:type="gramEnd"/>
+      <w:r>
+        <w:t>war&lt;/packaging&gt;</w:t>
+      </w:r>
+    </w:p>
+    <w:p>
+      <w:pPr>
+        <w:pStyle w:val="NoSpacing"/>
+      </w:pPr>
+      <w:r>
+        <w:t xml:space="preserve">  &lt;version&gt;0.0.1-SNAPSHOT&lt;/version&gt;</w:t>
+      </w:r>
+    </w:p>
+    <w:p>
+      <w:pPr>
+        <w:pStyle w:val="NoSpacing"/>
+      </w:pPr>
+    </w:p>
+    <w:p>
+      <w:pPr>
+        <w:pStyle w:val="NoSpacing"/>
+      </w:pPr>
+      <w:r>
+        <w:t xml:space="preserve">  &lt;</w:t>
+      </w:r>
+      <w:proofErr w:type="gramStart"/>
+      <w:r>
+        <w:t>properties</w:t>
+      </w:r>
+      <w:proofErr w:type="gramEnd"/>
+      <w:r>
+        <w:t>&gt;</w:t>
+      </w:r>
+    </w:p>
+    <w:p>
+      <w:pPr>
+        <w:pStyle w:val="NoSpacing"/>
+      </w:pPr>
+      <w:r>
+        <w:t xml:space="preserve">      </w:t>
+      </w:r>
+      <w:proofErr w:type="gramStart"/>
+      <w:r>
+        <w:t>&lt;!--</w:t>
+      </w:r>
+      <w:proofErr w:type="gramEnd"/>
+      <w:r>
+        <w:t xml:space="preserve"> convenience to define GWT version in one place --&gt;</w:t>
+      </w:r>
+    </w:p>
+    <w:p>
+      <w:pPr>
+        <w:pStyle w:val="NoSpacing"/>
+      </w:pPr>
+      <w:r>
+        <w:t xml:space="preserve">      &lt;</w:t>
+      </w:r>
+      <w:proofErr w:type="spellStart"/>
+      <w:r>
+        <w:t>gwt.version</w:t>
+      </w:r>
+      <w:proofErr w:type="spellEnd"/>
+      <w:r>
+        <w:t>&gt;2.0.0&lt;/</w:t>
+      </w:r>
+      <w:proofErr w:type="spellStart"/>
+      <w:r>
+        <w:t>gwt.version</w:t>
+      </w:r>
+      <w:proofErr w:type="spellEnd"/>
+      <w:r>
+        <w:t>&gt;</w:t>
+      </w:r>
+    </w:p>
+    <w:p>
+      <w:pPr>
+        <w:pStyle w:val="NoSpacing"/>
+      </w:pPr>
+    </w:p>
+    <w:p>
+      <w:pPr>
+        <w:pStyle w:val="NoSpacing"/>
+      </w:pPr>
+      <w:r>
+        <w:t xml:space="preserve">      </w:t>
+      </w:r>
+      <w:proofErr w:type="gramStart"/>
+      <w:r>
+        <w:t>&lt;!--</w:t>
+      </w:r>
+      <w:proofErr w:type="gramEnd"/>
+      <w:r>
+        <w:t xml:space="preserve">  tell the compiler we can use 1.5 --&gt;</w:t>
+      </w:r>
+    </w:p>
+    <w:p>
+      <w:pPr>
+        <w:pStyle w:val="NoSpacing"/>
+      </w:pPr>
+      <w:r>
+        <w:t xml:space="preserve">      &lt;</w:t>
+      </w:r>
+      <w:proofErr w:type="spellStart"/>
+      <w:r>
+        <w:t>maven.compiler.source</w:t>
+      </w:r>
+      <w:proofErr w:type="spellEnd"/>
+      <w:r>
+        <w:t>&gt;1.5&lt;/</w:t>
+      </w:r>
+      <w:proofErr w:type="spellStart"/>
+      <w:r>
+        <w:t>maven.compiler.source</w:t>
+      </w:r>
+      <w:proofErr w:type="spellEnd"/>
+      <w:r>
+        <w:t>&gt;</w:t>
+      </w:r>
+    </w:p>
+    <w:p>
+      <w:pPr>
+        <w:pStyle w:val="NoSpacing"/>
+      </w:pPr>
+      <w:r>
+        <w:t xml:space="preserve">      &lt;</w:t>
+      </w:r>
+      <w:proofErr w:type="spellStart"/>
+      <w:r>
+        <w:t>maven.compiler.target</w:t>
+      </w:r>
+      <w:proofErr w:type="spellEnd"/>
+      <w:r>
+        <w:t>&gt;1.5&lt;/</w:t>
+      </w:r>
+      <w:proofErr w:type="spellStart"/>
+      <w:r>
+        <w:t>maven.compiler.target</w:t>
+      </w:r>
+      <w:proofErr w:type="spellEnd"/>
+      <w:r>
+        <w:t>&gt;</w:t>
+      </w:r>
+    </w:p>
+    <w:p>
+      <w:pPr>
+        <w:pStyle w:val="NoSpacing"/>
+      </w:pPr>
+    </w:p>
+    <w:p>
+      <w:pPr>
+        <w:pStyle w:val="NoSpacing"/>
+      </w:pPr>
+      <w:r>
+        <w:t xml:space="preserve">  &lt;/properties&gt;</w:t>
+      </w:r>
+    </w:p>
+    <w:p>
+      <w:pPr>
+        <w:pStyle w:val="NoSpacing"/>
+      </w:pPr>
+    </w:p>
+    <w:p>
+      <w:pPr>
+        <w:pStyle w:val="NoSpacing"/>
+      </w:pPr>
+      <w:r>
+        <w:t xml:space="preserve">  &lt;</w:t>
+      </w:r>
+      <w:proofErr w:type="gramStart"/>
+      <w:r>
+        <w:t>dependencies</w:t>
+      </w:r>
+      <w:proofErr w:type="gramEnd"/>
+      <w:r>
+        <w:t>&gt;</w:t>
+      </w:r>
+    </w:p>
+    <w:p>
+      <w:pPr>
+        <w:pStyle w:val="NoSpacing"/>
+      </w:pPr>
+      <w:r>
+        <w:t xml:space="preserve">    </w:t>
+      </w:r>
+      <w:proofErr w:type="gramStart"/>
+      <w:r>
+        <w:t>&lt;!--</w:t>
+      </w:r>
+      <w:proofErr w:type="gramEnd"/>
+      <w:r>
+        <w:t xml:space="preserve">  GWT dependencies (from central repo) --&gt;</w:t>
+      </w:r>
+    </w:p>
+    <w:p>
+      <w:pPr>
+        <w:pStyle w:val="NoSpacing"/>
+      </w:pPr>
+      <w:r>
+        <w:t xml:space="preserve">    &lt;</w:t>
+      </w:r>
+      <w:proofErr w:type="gramStart"/>
+      <w:r>
+        <w:t>dependency</w:t>
+      </w:r>
+      <w:proofErr w:type="gramEnd"/>
+      <w:r>
+        <w:t>&gt;</w:t>
+      </w:r>
+    </w:p>
+    <w:p>
+      <w:pPr>
+        <w:pStyle w:val="NoSpacing"/>
+      </w:pPr>
+      <w:r>
+        <w:t xml:space="preserve">      &lt;</w:t>
+      </w:r>
+      <w:proofErr w:type="spellStart"/>
+      <w:r>
+        <w:t>groupId</w:t>
+      </w:r>
+      <w:proofErr w:type="spellEnd"/>
+      <w:r>
+        <w:t>&gt;</w:t>
+      </w:r>
+      <w:proofErr w:type="spellStart"/>
+      <w:r>
+        <w:t>com.google.gwt</w:t>
+      </w:r>
+      <w:proofErr w:type="spellEnd"/>
+      <w:r>
+        <w:t>&lt;/</w:t>
+      </w:r>
+      <w:proofErr w:type="spellStart"/>
+      <w:r>
+        <w:t>groupId</w:t>
+      </w:r>
+      <w:proofErr w:type="spellEnd"/>
+      <w:r>
+        <w:t>&gt;</w:t>
+      </w:r>
+    </w:p>
+    <w:p>
+      <w:pPr>
+        <w:pStyle w:val="NoSpacing"/>
+      </w:pPr>
+      <w:r>
+        <w:t xml:space="preserve">      &lt;</w:t>
+      </w:r>
+      <w:proofErr w:type="spellStart"/>
+      <w:proofErr w:type="gramStart"/>
+      <w:r>
+        <w:t>artifactId</w:t>
+      </w:r>
+      <w:proofErr w:type="spellEnd"/>
+      <w:r>
+        <w:t>&gt;</w:t>
+      </w:r>
+      <w:proofErr w:type="spellStart"/>
+      <w:proofErr w:type="gramEnd"/>
+      <w:r>
+        <w:t>gwt-servlet</w:t>
+      </w:r>
+      <w:proofErr w:type="spellEnd"/>
+      <w:r>
+        <w:t>&lt;/</w:t>
+      </w:r>
+      <w:proofErr w:type="spellStart"/>
+      <w:r>
+        <w:t>artifactId</w:t>
+      </w:r>
+      <w:proofErr w:type="spellEnd"/>
+      <w:r>
+        <w:t>&gt;</w:t>
+      </w:r>
+    </w:p>
+    <w:p>
+      <w:pPr>
+        <w:pStyle w:val="NoSpacing"/>
+      </w:pPr>
+      <w:r>
+        <w:t xml:space="preserve">      &lt;</w:t>
+      </w:r>
+      <w:proofErr w:type="gramStart"/>
+      <w:r>
+        <w:t>version</w:t>
+      </w:r>
+      <w:proofErr w:type="gramEnd"/>
+      <w:r>
+        <w:t>&gt;${</w:t>
+      </w:r>
+      <w:proofErr w:type="spellStart"/>
+      <w:r>
+        <w:t>gwt.version</w:t>
+      </w:r>
+      <w:proofErr w:type="spellEnd"/>
+      <w:r>
+        <w:t>}&lt;/version&gt;</w:t>
+      </w:r>
+    </w:p>
+    <w:p>
+      <w:pPr>
+        <w:pStyle w:val="NoSpacing"/>
+      </w:pPr>
+      <w:r>
+        <w:t xml:space="preserve">      &lt;</w:t>
+      </w:r>
+      <w:proofErr w:type="gramStart"/>
+      <w:r>
+        <w:t>scope&gt;</w:t>
+      </w:r>
+      <w:proofErr w:type="gramEnd"/>
+      <w:r>
+        <w:t>runtime&lt;/scope&gt;</w:t>
+      </w:r>
+    </w:p>
+    <w:p>
+      <w:pPr>
+        <w:pStyle w:val="NoSpacing"/>
+      </w:pPr>
+      <w:r>
+        <w:t xml:space="preserve">    &lt;/dependency&gt;</w:t>
+      </w:r>
+    </w:p>
+    <w:p>
+      <w:pPr>
+        <w:pStyle w:val="NoSpacing"/>
+      </w:pPr>
+      <w:r>
+        <w:t xml:space="preserve">    &lt;</w:t>
+      </w:r>
+      <w:proofErr w:type="gramStart"/>
+      <w:r>
+        <w:t>dependency</w:t>
+      </w:r>
+      <w:proofErr w:type="gramEnd"/>
+      <w:r>
+        <w:t>&gt;</w:t>
+      </w:r>
+    </w:p>
+    <w:p>
+      <w:pPr>
+        <w:pStyle w:val="NoSpacing"/>
+      </w:pPr>
+      <w:r>
+        <w:t xml:space="preserve">      &lt;</w:t>
+      </w:r>
+      <w:proofErr w:type="spellStart"/>
+      <w:r>
+        <w:t>groupId</w:t>
+      </w:r>
+      <w:proofErr w:type="spellEnd"/>
+      <w:r>
+        <w:t>&gt;</w:t>
+      </w:r>
+      <w:proofErr w:type="spellStart"/>
+      <w:r>
+        <w:t>com.google.gwt</w:t>
+      </w:r>
+      <w:proofErr w:type="spellEnd"/>
+      <w:r>
+        <w:t>&lt;/</w:t>
+      </w:r>
+      <w:proofErr w:type="spellStart"/>
+      <w:r>
+        <w:t>groupId</w:t>
+      </w:r>
+      <w:proofErr w:type="spellEnd"/>
+      <w:r>
+        <w:t>&gt;</w:t>
+      </w:r>
+    </w:p>
+    <w:p>
+      <w:pPr>
+        <w:pStyle w:val="NoSpacing"/>
+      </w:pPr>
+      <w:r>
+        <w:t xml:space="preserve">      &lt;</w:t>
+      </w:r>
+      <w:proofErr w:type="spellStart"/>
+      <w:proofErr w:type="gramStart"/>
+      <w:r>
+        <w:t>artifactId</w:t>
+      </w:r>
+      <w:proofErr w:type="spellEnd"/>
+      <w:r>
+        <w:t>&gt;</w:t>
+      </w:r>
+      <w:proofErr w:type="spellStart"/>
+      <w:proofErr w:type="gramEnd"/>
+      <w:r>
+        <w:t>gwt</w:t>
+      </w:r>
+      <w:proofErr w:type="spellEnd"/>
+      <w:r>
+        <w:t>-user&lt;/</w:t>
+      </w:r>
+      <w:proofErr w:type="spellStart"/>
+      <w:r>
+        <w:t>artifactId</w:t>
+      </w:r>
+      <w:proofErr w:type="spellEnd"/>
+      <w:r>
+        <w:t>&gt;</w:t>
+      </w:r>
+    </w:p>
+    <w:p>
+      <w:pPr>
+        <w:pStyle w:val="NoSpacing"/>
+      </w:pPr>
+      <w:r>
+        <w:t xml:space="preserve">      &lt;</w:t>
+      </w:r>
+      <w:proofErr w:type="gramStart"/>
+      <w:r>
+        <w:t>version</w:t>
+      </w:r>
+      <w:proofErr w:type="gramEnd"/>
+      <w:r>
+        <w:t>&gt;${</w:t>
+      </w:r>
+      <w:proofErr w:type="spellStart"/>
+      <w:r>
+        <w:t>gwt.version</w:t>
+      </w:r>
+      <w:proofErr w:type="spellEnd"/>
+      <w:r>
+        <w:t>}&lt;/version&gt;</w:t>
+      </w:r>
+    </w:p>
+    <w:p>
+      <w:pPr>
+        <w:pStyle w:val="NoSpacing"/>
+      </w:pPr>
+      <w:r>
+        <w:t xml:space="preserve">      &lt;</w:t>
+      </w:r>
+      <w:proofErr w:type="gramStart"/>
+      <w:r>
+        <w:t>scope&gt;</w:t>
+      </w:r>
+      <w:proofErr w:type="gramEnd"/>
+      <w:r>
+        <w:t>provided&lt;/scope&gt;</w:t>
+      </w:r>
+    </w:p>
+    <w:p>
+      <w:pPr>
+        <w:pStyle w:val="NoSpacing"/>
+      </w:pPr>
+      <w:r>
         <w:lastRenderedPageBreak/>
-        <w:t xml:space="preserve">  &lt;!--</w:t>
-      </w:r>
-    </w:p>
-    <w:p>
-      <w:pPr>
-        <w:pStyle w:val="NoSpacing"/>
-      </w:pPr>
-      <w:r>
-        <w:t xml:space="preserve">    POM generated by </w:t>
-      </w:r>
-      <w:proofErr w:type="spellStart"/>
+        <w:t xml:space="preserve">    &lt;/dependency&gt;</w:t>
+      </w:r>
+    </w:p>
+    <w:p>
+      <w:pPr>
+        <w:pStyle w:val="NoSpacing"/>
+      </w:pPr>
+    </w:p>
+    <w:p>
+      <w:pPr>
+        <w:pStyle w:val="NoSpacing"/>
+      </w:pPr>
+      <w:r>
+        <w:t xml:space="preserve">    </w:t>
+      </w:r>
+      <w:proofErr w:type="gramStart"/>
+      <w:r>
+        <w:t>&lt;!--</w:t>
+      </w:r>
+      <w:proofErr w:type="gramEnd"/>
+      <w:r>
+        <w:t xml:space="preserve"> test --&gt;</w:t>
+      </w:r>
+    </w:p>
+    <w:p>
+      <w:pPr>
+        <w:pStyle w:val="NoSpacing"/>
+      </w:pPr>
+      <w:r>
+        <w:t xml:space="preserve">    &lt;</w:t>
+      </w:r>
+      <w:proofErr w:type="gramStart"/>
+      <w:r>
+        <w:t>dependency</w:t>
+      </w:r>
+      <w:proofErr w:type="gramEnd"/>
+      <w:r>
+        <w:t>&gt;</w:t>
+      </w:r>
+    </w:p>
+    <w:p>
+      <w:pPr>
+        <w:pStyle w:val="NoSpacing"/>
+      </w:pPr>
+      <w:r>
+        <w:t xml:space="preserve">      &lt;</w:t>
+      </w:r>
+      <w:proofErr w:type="spellStart"/>
+      <w:proofErr w:type="gramStart"/>
+      <w:r>
+        <w:t>groupId</w:t>
+      </w:r>
+      <w:proofErr w:type="spellEnd"/>
+      <w:r>
+        <w:t>&gt;</w:t>
+      </w:r>
+      <w:proofErr w:type="spellStart"/>
+      <w:proofErr w:type="gramEnd"/>
+      <w:r>
+        <w:t>junit</w:t>
+      </w:r>
+      <w:proofErr w:type="spellEnd"/>
+      <w:r>
+        <w:t>&lt;/</w:t>
+      </w:r>
+      <w:proofErr w:type="spellStart"/>
+      <w:r>
+        <w:t>groupId</w:t>
+      </w:r>
+      <w:proofErr w:type="spellEnd"/>
+      <w:r>
+        <w:t>&gt;</w:t>
+      </w:r>
+    </w:p>
+    <w:p>
+      <w:pPr>
+        <w:pStyle w:val="NoSpacing"/>
+      </w:pPr>
+      <w:r>
+        <w:t xml:space="preserve">      &lt;</w:t>
+      </w:r>
+      <w:proofErr w:type="spellStart"/>
+      <w:proofErr w:type="gramStart"/>
+      <w:r>
+        <w:t>artifactId</w:t>
+      </w:r>
+      <w:proofErr w:type="spellEnd"/>
+      <w:r>
+        <w:t>&gt;</w:t>
+      </w:r>
+      <w:proofErr w:type="spellStart"/>
+      <w:proofErr w:type="gramEnd"/>
+      <w:r>
+        <w:t>junit</w:t>
+      </w:r>
+      <w:proofErr w:type="spellEnd"/>
+      <w:r>
+        <w:t>&lt;/</w:t>
+      </w:r>
+      <w:proofErr w:type="spellStart"/>
+      <w:r>
+        <w:t>artifactId</w:t>
+      </w:r>
+      <w:proofErr w:type="spellEnd"/>
+      <w:r>
+        <w:t>&gt;</w:t>
+      </w:r>
+    </w:p>
+    <w:p>
+      <w:pPr>
+        <w:pStyle w:val="NoSpacing"/>
+      </w:pPr>
+      <w:r>
+        <w:t xml:space="preserve">      &lt;</w:t>
+      </w:r>
+      <w:proofErr w:type="gramStart"/>
+      <w:r>
+        <w:t>version&gt;</w:t>
+      </w:r>
+      <w:proofErr w:type="gramEnd"/>
+      <w:r>
+        <w:t>4.7&lt;/version&gt;</w:t>
+      </w:r>
+    </w:p>
+    <w:p>
+      <w:pPr>
+        <w:pStyle w:val="NoSpacing"/>
+      </w:pPr>
+      <w:r>
+        <w:t xml:space="preserve">      &lt;</w:t>
+      </w:r>
+      <w:proofErr w:type="gramStart"/>
+      <w:r>
+        <w:t>scope&gt;</w:t>
+      </w:r>
+      <w:proofErr w:type="gramEnd"/>
+      <w:r>
+        <w:t>test&lt;/scope&gt;</w:t>
+      </w:r>
+    </w:p>
+    <w:p>
+      <w:pPr>
+        <w:pStyle w:val="NoSpacing"/>
+      </w:pPr>
+      <w:r>
+        <w:t xml:space="preserve">    &lt;/dependency&gt;</w:t>
+      </w:r>
+    </w:p>
+    <w:p>
+      <w:pPr>
+        <w:pStyle w:val="NoSpacing"/>
+      </w:pPr>
+      <w:r>
+        <w:t xml:space="preserve">  &lt;/dependencies&gt;</w:t>
+      </w:r>
+    </w:p>
+    <w:p>
+      <w:pPr>
+        <w:pStyle w:val="NoSpacing"/>
+      </w:pPr>
+    </w:p>
+    <w:p>
+      <w:pPr>
+        <w:pStyle w:val="NoSpacing"/>
+      </w:pPr>
+      <w:r>
+        <w:t xml:space="preserve">  &lt;</w:t>
+      </w:r>
+      <w:proofErr w:type="gramStart"/>
+      <w:r>
+        <w:t>build</w:t>
+      </w:r>
+      <w:proofErr w:type="gramEnd"/>
+      <w:r>
+        <w:t>&gt;</w:t>
+      </w:r>
+    </w:p>
+    <w:p>
+      <w:pPr>
+        <w:pStyle w:val="NoSpacing"/>
+      </w:pPr>
+      <w:r>
+        <w:t xml:space="preserve">    &lt;</w:t>
+      </w:r>
+      <w:proofErr w:type="spellStart"/>
+      <w:proofErr w:type="gramStart"/>
+      <w:r>
+        <w:t>outputDirectory</w:t>
+      </w:r>
+      <w:proofErr w:type="spellEnd"/>
+      <w:r>
+        <w:t>&gt;</w:t>
+      </w:r>
+      <w:proofErr w:type="gramEnd"/>
+      <w:r>
+        <w:t>war/WEB-INF/classes&lt;/</w:t>
+      </w:r>
+      <w:proofErr w:type="spellStart"/>
+      <w:r>
+        <w:t>outputDirectory</w:t>
+      </w:r>
+      <w:proofErr w:type="spellEnd"/>
+      <w:r>
+        <w:t>&gt;</w:t>
+      </w:r>
+    </w:p>
+    <w:p>
+      <w:pPr>
+        <w:pStyle w:val="NoSpacing"/>
+      </w:pPr>
+      <w:r>
+        <w:t xml:space="preserve">    &lt;</w:t>
+      </w:r>
+      <w:proofErr w:type="spellStart"/>
+      <w:proofErr w:type="gramStart"/>
+      <w:r>
+        <w:t>plugins</w:t>
+      </w:r>
+      <w:proofErr w:type="spellEnd"/>
+      <w:proofErr w:type="gramEnd"/>
+      <w:r>
+        <w:t>&gt;</w:t>
+      </w:r>
+    </w:p>
+    <w:p>
+      <w:pPr>
+        <w:pStyle w:val="NoSpacing"/>
+      </w:pPr>
+      <w:r>
+        <w:t xml:space="preserve">      &lt;</w:t>
+      </w:r>
+      <w:proofErr w:type="spellStart"/>
+      <w:proofErr w:type="gramStart"/>
+      <w:r>
+        <w:t>plugin</w:t>
+      </w:r>
+      <w:proofErr w:type="spellEnd"/>
+      <w:proofErr w:type="gramEnd"/>
+      <w:r>
+        <w:t>&gt;</w:t>
+      </w:r>
+    </w:p>
+    <w:p>
+      <w:pPr>
+        <w:pStyle w:val="NoSpacing"/>
+      </w:pPr>
+      <w:r>
+        <w:t xml:space="preserve">        &lt;</w:t>
+      </w:r>
+      <w:proofErr w:type="spellStart"/>
+      <w:r>
+        <w:t>groupId</w:t>
+      </w:r>
+      <w:proofErr w:type="spellEnd"/>
+      <w:r>
+        <w:t>&gt;</w:t>
+      </w:r>
+      <w:proofErr w:type="spellStart"/>
+      <w:r>
+        <w:t>org.codehaus.mojo</w:t>
+      </w:r>
+      <w:proofErr w:type="spellEnd"/>
+      <w:r>
+        <w:t>&lt;/</w:t>
+      </w:r>
+      <w:proofErr w:type="spellStart"/>
+      <w:r>
+        <w:t>groupId</w:t>
+      </w:r>
+      <w:proofErr w:type="spellEnd"/>
+      <w:r>
+        <w:t>&gt;</w:t>
+      </w:r>
+    </w:p>
+    <w:p>
+      <w:pPr>
+        <w:pStyle w:val="NoSpacing"/>
+      </w:pPr>
+      <w:r>
+        <w:t xml:space="preserve">        &lt;</w:t>
+      </w:r>
+      <w:proofErr w:type="spellStart"/>
+      <w:proofErr w:type="gramStart"/>
+      <w:r>
+        <w:t>artifactId</w:t>
+      </w:r>
+      <w:proofErr w:type="spellEnd"/>
+      <w:r>
+        <w:t>&gt;</w:t>
+      </w:r>
+      <w:proofErr w:type="spellStart"/>
+      <w:proofErr w:type="gramEnd"/>
       <w:r>
         <w:t>gwt</w:t>
       </w:r>
@@ -2184,47 +3048,303 @@
       </w:r>
       <w:proofErr w:type="spellEnd"/>
       <w:r>
-        <w:t xml:space="preserve"> archetype</w:t>
-      </w:r>
-    </w:p>
-    <w:p>
-      <w:pPr>
-        <w:pStyle w:val="NoSpacing"/>
-      </w:pPr>
-      <w:r>
-        <w:t xml:space="preserve">  --&gt;</w:t>
-      </w:r>
-    </w:p>
-    <w:p>
-      <w:pPr>
-        <w:pStyle w:val="NoSpacing"/>
-      </w:pPr>
-      <w:r>
-        <w:t xml:space="preserve">  &lt;</w:t>
-      </w:r>
-      <w:proofErr w:type="spellStart"/>
-      <w:r>
-        <w:t>modelVersion</w:t>
-      </w:r>
-      <w:proofErr w:type="spellEnd"/>
-      <w:r>
-        <w:t>&gt;4.0.0&lt;/</w:t>
-      </w:r>
-      <w:proofErr w:type="spellStart"/>
-      <w:r>
-        <w:t>modelVersion</w:t>
-      </w:r>
-      <w:proofErr w:type="spellEnd"/>
-      <w:r>
-        <w:t>&gt;</w:t>
-      </w:r>
-    </w:p>
-    <w:p>
-      <w:pPr>
-        <w:pStyle w:val="NoSpacing"/>
-      </w:pPr>
-      <w:r>
-        <w:t xml:space="preserve">  &lt;</w:t>
+        <w:t>&lt;/</w:t>
+      </w:r>
+      <w:proofErr w:type="spellStart"/>
+      <w:r>
+        <w:t>artifactId</w:t>
+      </w:r>
+      <w:proofErr w:type="spellEnd"/>
+      <w:r>
+        <w:t>&gt;</w:t>
+      </w:r>
+    </w:p>
+    <w:p>
+      <w:pPr>
+        <w:pStyle w:val="NoSpacing"/>
+      </w:pPr>
+      <w:r>
+        <w:t xml:space="preserve">        &lt;</w:t>
+      </w:r>
+      <w:proofErr w:type="gramStart"/>
+      <w:r>
+        <w:t>version&gt;</w:t>
+      </w:r>
+      <w:proofErr w:type="gramEnd"/>
+      <w:r>
+        <w:t>1.2&lt;/version&gt;</w:t>
+      </w:r>
+    </w:p>
+    <w:p>
+      <w:pPr>
+        <w:pStyle w:val="NoSpacing"/>
+      </w:pPr>
+      <w:r>
+        <w:t xml:space="preserve">        &lt;</w:t>
+      </w:r>
+      <w:proofErr w:type="gramStart"/>
+      <w:r>
+        <w:t>executions</w:t>
+      </w:r>
+      <w:proofErr w:type="gramEnd"/>
+      <w:r>
+        <w:t>&gt;</w:t>
+      </w:r>
+    </w:p>
+    <w:p>
+      <w:pPr>
+        <w:pStyle w:val="NoSpacing"/>
+      </w:pPr>
+      <w:r>
+        <w:t xml:space="preserve">          &lt;</w:t>
+      </w:r>
+      <w:proofErr w:type="gramStart"/>
+      <w:r>
+        <w:t>execution</w:t>
+      </w:r>
+      <w:proofErr w:type="gramEnd"/>
+      <w:r>
+        <w:t>&gt;</w:t>
+      </w:r>
+    </w:p>
+    <w:p>
+      <w:pPr>
+        <w:pStyle w:val="NoSpacing"/>
+      </w:pPr>
+      <w:r>
+        <w:t xml:space="preserve">            &lt;</w:t>
+      </w:r>
+      <w:proofErr w:type="gramStart"/>
+      <w:r>
+        <w:t>goals</w:t>
+      </w:r>
+      <w:proofErr w:type="gramEnd"/>
+      <w:r>
+        <w:t>&gt;</w:t>
+      </w:r>
+    </w:p>
+    <w:p>
+      <w:pPr>
+        <w:pStyle w:val="NoSpacing"/>
+      </w:pPr>
+      <w:r>
+        <w:t xml:space="preserve">              &lt;</w:t>
+      </w:r>
+      <w:proofErr w:type="gramStart"/>
+      <w:r>
+        <w:t>goal&gt;</w:t>
+      </w:r>
+      <w:proofErr w:type="gramEnd"/>
+      <w:r>
+        <w:t>compile&lt;/goal&gt;</w:t>
+      </w:r>
+    </w:p>
+    <w:p>
+      <w:pPr>
+        <w:pStyle w:val="NoSpacing"/>
+      </w:pPr>
+      <w:r>
+        <w:t xml:space="preserve">              &lt;</w:t>
+      </w:r>
+      <w:proofErr w:type="gramStart"/>
+      <w:r>
+        <w:t>goal&gt;</w:t>
+      </w:r>
+      <w:proofErr w:type="spellStart"/>
+      <w:proofErr w:type="gramEnd"/>
+      <w:r>
+        <w:t>generateAsync</w:t>
+      </w:r>
+      <w:proofErr w:type="spellEnd"/>
+      <w:r>
+        <w:t>&lt;/goal&gt;</w:t>
+      </w:r>
+    </w:p>
+    <w:p>
+      <w:pPr>
+        <w:pStyle w:val="NoSpacing"/>
+      </w:pPr>
+      <w:r>
+        <w:t xml:space="preserve">              &lt;</w:t>
+      </w:r>
+      <w:proofErr w:type="gramStart"/>
+      <w:r>
+        <w:t>goal&gt;</w:t>
+      </w:r>
+      <w:proofErr w:type="gramEnd"/>
+      <w:r>
+        <w:t>test&lt;/goal&gt;</w:t>
+      </w:r>
+    </w:p>
+    <w:p>
+      <w:pPr>
+        <w:pStyle w:val="NoSpacing"/>
+      </w:pPr>
+      <w:r>
+        <w:t xml:space="preserve">            &lt;/goals&gt;</w:t>
+      </w:r>
+    </w:p>
+    <w:p>
+      <w:pPr>
+        <w:pStyle w:val="NoSpacing"/>
+      </w:pPr>
+      <w:r>
+        <w:t xml:space="preserve">          &lt;/execution&gt;</w:t>
+      </w:r>
+    </w:p>
+    <w:p>
+      <w:pPr>
+        <w:pStyle w:val="NoSpacing"/>
+      </w:pPr>
+      <w:r>
+        <w:t xml:space="preserve">        &lt;/executions&gt;</w:t>
+      </w:r>
+    </w:p>
+    <w:p>
+      <w:pPr>
+        <w:pStyle w:val="NoSpacing"/>
+      </w:pPr>
+      <w:r>
+        <w:t xml:space="preserve">        </w:t>
+      </w:r>
+    </w:p>
+    <w:p>
+      <w:pPr>
+        <w:pStyle w:val="NoSpacing"/>
+      </w:pPr>
+      <w:r>
+        <w:t xml:space="preserve">        &lt;</w:t>
+      </w:r>
+      <w:proofErr w:type="gramStart"/>
+      <w:r>
+        <w:t>configuration</w:t>
+      </w:r>
+      <w:proofErr w:type="gramEnd"/>
+      <w:r>
+        <w:t>&gt;</w:t>
+      </w:r>
+    </w:p>
+    <w:p>
+      <w:pPr>
+        <w:pStyle w:val="NoSpacing"/>
+      </w:pPr>
+      <w:r>
+        <w:t xml:space="preserve">          &lt;runTarget&gt;com.coolislan.gwt.maven.demo.gwt.maven.demo.Application/Application.html&lt;/runTarget&gt;</w:t>
+      </w:r>
+    </w:p>
+    <w:p>
+      <w:pPr>
+        <w:pStyle w:val="NoSpacing"/>
+      </w:pPr>
+      <w:r>
+        <w:t xml:space="preserve">        &lt;/configuration&gt;</w:t>
+      </w:r>
+    </w:p>
+    <w:p>
+      <w:pPr>
+        <w:pStyle w:val="NoSpacing"/>
+      </w:pPr>
+      <w:r>
+        <w:t xml:space="preserve">        </w:t>
+      </w:r>
+    </w:p>
+    <w:p>
+      <w:pPr>
+        <w:pStyle w:val="NoSpacing"/>
+      </w:pPr>
+      <w:r>
+        <w:t xml:space="preserve">      &lt;/</w:t>
+      </w:r>
+      <w:proofErr w:type="spellStart"/>
+      <w:r>
+        <w:t>plugin</w:t>
+      </w:r>
+      <w:proofErr w:type="spellEnd"/>
+      <w:r>
+        <w:t>&gt;</w:t>
+      </w:r>
+    </w:p>
+    <w:p>
+      <w:pPr>
+        <w:pStyle w:val="NoSpacing"/>
+      </w:pPr>
+      <w:r>
+        <w:t xml:space="preserve">      &lt;!--</w:t>
+      </w:r>
+    </w:p>
+    <w:p>
+      <w:pPr>
+        <w:pStyle w:val="NoSpacing"/>
+      </w:pPr>
+      <w:r>
+        <w:lastRenderedPageBreak/>
+        <w:t xml:space="preserve">          If you want to use the target/web.xml file </w:t>
+      </w:r>
+      <w:proofErr w:type="spellStart"/>
+      <w:r>
+        <w:t>mergewebxml</w:t>
+      </w:r>
+      <w:proofErr w:type="spellEnd"/>
+      <w:r>
+        <w:t xml:space="preserve"> produces,</w:t>
+      </w:r>
+    </w:p>
+    <w:p>
+      <w:pPr>
+        <w:pStyle w:val="NoSpacing"/>
+      </w:pPr>
+      <w:r>
+        <w:t xml:space="preserve">          </w:t>
+      </w:r>
+      <w:proofErr w:type="gramStart"/>
+      <w:r>
+        <w:t>tell</w:t>
+      </w:r>
+      <w:proofErr w:type="gramEnd"/>
+      <w:r>
+        <w:t xml:space="preserve"> the war </w:t>
+      </w:r>
+      <w:proofErr w:type="spellStart"/>
+      <w:r>
+        <w:t>plugin</w:t>
+      </w:r>
+      <w:proofErr w:type="spellEnd"/>
+      <w:r>
+        <w:t xml:space="preserve"> to use it.</w:t>
+      </w:r>
+    </w:p>
+    <w:p>
+      <w:pPr>
+        <w:pStyle w:val="NoSpacing"/>
+      </w:pPr>
+      <w:r>
+        <w:t xml:space="preserve">          Also, exclude what you want from the final artifact here.</w:t>
+      </w:r>
+    </w:p>
+    <w:p>
+      <w:pPr>
+        <w:pStyle w:val="NoSpacing"/>
+      </w:pPr>
+      <w:r>
+        <w:t xml:space="preserve">            &lt;</w:t>
+      </w:r>
+      <w:proofErr w:type="spellStart"/>
+      <w:proofErr w:type="gramStart"/>
+      <w:r>
+        <w:t>plugin</w:t>
+      </w:r>
+      <w:proofErr w:type="spellEnd"/>
+      <w:proofErr w:type="gramEnd"/>
+      <w:r>
+        <w:t>&gt;</w:t>
+      </w:r>
+    </w:p>
+    <w:p>
+      <w:pPr>
+        <w:pStyle w:val="NoSpacing"/>
+      </w:pPr>
+      <w:r>
+        <w:t xml:space="preserve">                &lt;</w:t>
       </w:r>
       <w:proofErr w:type="spellStart"/>
       <w:r>
@@ -2236,7 +3356,7 @@
       </w:r>
       <w:proofErr w:type="spellStart"/>
       <w:r>
-        <w:t>com.coolisland.gwt.maven.demo</w:t>
+        <w:t>org.apache.maven.plugins</w:t>
       </w:r>
       <w:proofErr w:type="spellEnd"/>
       <w:r>
@@ -2256,7 +3376,7 @@
         <w:pStyle w:val="NoSpacing"/>
       </w:pPr>
       <w:r>
-        <w:t xml:space="preserve">  &lt;</w:t>
+        <w:t xml:space="preserve">                &lt;</w:t>
       </w:r>
       <w:proofErr w:type="spellStart"/>
       <w:proofErr w:type="gramStart"/>
@@ -2269,7 +3389,15 @@
       </w:r>
       <w:proofErr w:type="gramEnd"/>
       <w:r>
-        <w:t>demo&lt;/</w:t>
+        <w:t>maven-war-</w:t>
+      </w:r>
+      <w:proofErr w:type="spellStart"/>
+      <w:r>
+        <w:t>plugin</w:t>
+      </w:r>
+      <w:proofErr w:type="spellEnd"/>
+      <w:r>
+        <w:t>&lt;/</w:t>
       </w:r>
       <w:proofErr w:type="spellStart"/>
       <w:r>
@@ -2285,42 +3413,273 @@
         <w:pStyle w:val="NoSpacing"/>
       </w:pPr>
       <w:r>
-        <w:t xml:space="preserve">  &lt;</w:t>
-      </w:r>
-      <w:proofErr w:type="gramStart"/>
-      <w:r>
-        <w:t>packaging&gt;</w:t>
-      </w:r>
-      <w:proofErr w:type="gramEnd"/>
-      <w:r>
-        <w:t>war&lt;/packaging&gt;</w:t>
-      </w:r>
-    </w:p>
-    <w:p>
-      <w:pPr>
-        <w:pStyle w:val="NoSpacing"/>
-      </w:pPr>
-      <w:r>
-        <w:t xml:space="preserve">  &lt;version&gt;0.0.1-SNAPSHOT&lt;/version&gt;</w:t>
-      </w:r>
-    </w:p>
-    <w:p>
-      <w:pPr>
-        <w:pStyle w:val="NoSpacing"/>
-      </w:pPr>
-    </w:p>
-    <w:p>
-      <w:pPr>
-        <w:pStyle w:val="NoSpacing"/>
-      </w:pPr>
-      <w:r>
-        <w:t xml:space="preserve">  &lt;</w:t>
-      </w:r>
-      <w:proofErr w:type="gramStart"/>
-      <w:r>
-        <w:t>properties</w:t>
-      </w:r>
-      <w:proofErr w:type="gramEnd"/>
+        <w:t xml:space="preserve">                &lt;</w:t>
+      </w:r>
+      <w:proofErr w:type="gramStart"/>
+      <w:r>
+        <w:t>configuration</w:t>
+      </w:r>
+      <w:proofErr w:type="gramEnd"/>
+      <w:r>
+        <w:t>&gt;</w:t>
+      </w:r>
+    </w:p>
+    <w:p>
+      <w:pPr>
+        <w:pStyle w:val="NoSpacing"/>
+      </w:pPr>
+      <w:r>
+        <w:t xml:space="preserve">                    &lt;</w:t>
+      </w:r>
+      <w:proofErr w:type="spellStart"/>
+      <w:r>
+        <w:t>webXml</w:t>
+      </w:r>
+      <w:proofErr w:type="spellEnd"/>
+      <w:r>
+        <w:t>&gt;target/web.xml&lt;/</w:t>
+      </w:r>
+      <w:proofErr w:type="spellStart"/>
+      <w:r>
+        <w:t>webXml</w:t>
+      </w:r>
+      <w:proofErr w:type="spellEnd"/>
+      <w:r>
+        <w:t>&gt;</w:t>
+      </w:r>
+    </w:p>
+    <w:p>
+      <w:pPr>
+        <w:pStyle w:val="NoSpacing"/>
+      </w:pPr>
+      <w:r>
+        <w:t xml:space="preserve">                    &lt;</w:t>
+      </w:r>
+      <w:proofErr w:type="spellStart"/>
+      <w:r>
+        <w:t>warSourceExcludes</w:t>
+      </w:r>
+      <w:proofErr w:type="spellEnd"/>
+      <w:r>
+        <w:t>&gt;.</w:t>
+      </w:r>
+      <w:proofErr w:type="spellStart"/>
+      <w:r>
+        <w:t>gwt-tmp</w:t>
+      </w:r>
+      <w:proofErr w:type="spellEnd"/>
+      <w:r>
+        <w:t>/**&lt;/</w:t>
+      </w:r>
+      <w:proofErr w:type="spellStart"/>
+      <w:r>
+        <w:t>warSourceExcludes</w:t>
+      </w:r>
+      <w:proofErr w:type="spellEnd"/>
+      <w:r>
+        <w:t>&gt;</w:t>
+      </w:r>
+    </w:p>
+    <w:p>
+      <w:pPr>
+        <w:pStyle w:val="NoSpacing"/>
+      </w:pPr>
+      <w:r>
+        <w:t xml:space="preserve">                &lt;/configuration&gt;</w:t>
+      </w:r>
+    </w:p>
+    <w:p>
+      <w:pPr>
+        <w:pStyle w:val="NoSpacing"/>
+      </w:pPr>
+      <w:r>
+        <w:t xml:space="preserve">            &lt;/</w:t>
+      </w:r>
+      <w:proofErr w:type="spellStart"/>
+      <w:r>
+        <w:t>plugin</w:t>
+      </w:r>
+      <w:proofErr w:type="spellEnd"/>
+      <w:r>
+        <w:t>&gt;</w:t>
+      </w:r>
+    </w:p>
+    <w:p>
+      <w:pPr>
+        <w:pStyle w:val="NoSpacing"/>
+      </w:pPr>
+      <w:r>
+        <w:t xml:space="preserve">            --&gt;</w:t>
+      </w:r>
+    </w:p>
+    <w:p>
+      <w:pPr>
+        <w:pStyle w:val="NoSpacing"/>
+      </w:pPr>
+    </w:p>
+    <w:p>
+      <w:pPr>
+        <w:pStyle w:val="NoSpacing"/>
+      </w:pPr>
+      <w:r>
+        <w:t xml:space="preserve">      &lt;</w:t>
+      </w:r>
+      <w:proofErr w:type="spellStart"/>
+      <w:proofErr w:type="gramStart"/>
+      <w:r>
+        <w:t>plugin</w:t>
+      </w:r>
+      <w:proofErr w:type="spellEnd"/>
+      <w:proofErr w:type="gramEnd"/>
+      <w:r>
+        <w:t>&gt;</w:t>
+      </w:r>
+    </w:p>
+    <w:p>
+      <w:pPr>
+        <w:pStyle w:val="NoSpacing"/>
+      </w:pPr>
+      <w:r>
+        <w:t xml:space="preserve">          &lt;</w:t>
+      </w:r>
+      <w:proofErr w:type="spellStart"/>
+      <w:r>
+        <w:t>groupId</w:t>
+      </w:r>
+      <w:proofErr w:type="spellEnd"/>
+      <w:r>
+        <w:t>&gt;</w:t>
+      </w:r>
+      <w:proofErr w:type="spellStart"/>
+      <w:r>
+        <w:t>org.apache.maven.plugins</w:t>
+      </w:r>
+      <w:proofErr w:type="spellEnd"/>
+      <w:r>
+        <w:t>&lt;/</w:t>
+      </w:r>
+      <w:proofErr w:type="spellStart"/>
+      <w:r>
+        <w:t>groupId</w:t>
+      </w:r>
+      <w:proofErr w:type="spellEnd"/>
+      <w:r>
+        <w:t>&gt;</w:t>
+      </w:r>
+    </w:p>
+    <w:p>
+      <w:pPr>
+        <w:pStyle w:val="NoSpacing"/>
+      </w:pPr>
+      <w:r>
+        <w:t xml:space="preserve">          &lt;</w:t>
+      </w:r>
+      <w:proofErr w:type="spellStart"/>
+      <w:proofErr w:type="gramStart"/>
+      <w:r>
+        <w:t>artifactId</w:t>
+      </w:r>
+      <w:proofErr w:type="spellEnd"/>
+      <w:r>
+        <w:t>&gt;</w:t>
+      </w:r>
+      <w:proofErr w:type="gramEnd"/>
+      <w:r>
+        <w:t>maven-compiler-</w:t>
+      </w:r>
+      <w:proofErr w:type="spellStart"/>
+      <w:r>
+        <w:t>plugin</w:t>
+      </w:r>
+      <w:proofErr w:type="spellEnd"/>
+      <w:r>
+        <w:t>&lt;/</w:t>
+      </w:r>
+      <w:proofErr w:type="spellStart"/>
+      <w:r>
+        <w:t>artifactId</w:t>
+      </w:r>
+      <w:proofErr w:type="spellEnd"/>
+      <w:r>
+        <w:t>&gt;</w:t>
+      </w:r>
+    </w:p>
+    <w:p>
+      <w:pPr>
+        <w:pStyle w:val="NoSpacing"/>
+      </w:pPr>
+      <w:r>
+        <w:t xml:space="preserve">          &lt;version&gt;2.0.2&lt;/version&gt;</w:t>
+      </w:r>
+    </w:p>
+    <w:p>
+      <w:pPr>
+        <w:pStyle w:val="NoSpacing"/>
+      </w:pPr>
+      <w:r>
+        <w:t xml:space="preserve">          &lt;</w:t>
+      </w:r>
+      <w:proofErr w:type="gramStart"/>
+      <w:r>
+        <w:t>configuration</w:t>
+      </w:r>
+      <w:proofErr w:type="gramEnd"/>
+      <w:r>
+        <w:t>&gt;</w:t>
+      </w:r>
+    </w:p>
+    <w:p>
+      <w:pPr>
+        <w:pStyle w:val="NoSpacing"/>
+      </w:pPr>
+      <w:r>
+        <w:t xml:space="preserve">            &lt;source&gt;${</w:t>
+      </w:r>
+      <w:proofErr w:type="spellStart"/>
+      <w:r>
+        <w:t>maven.compiler.source</w:t>
+      </w:r>
+      <w:proofErr w:type="spellEnd"/>
+      <w:r>
+        <w:t>}&lt;/source&gt;</w:t>
+      </w:r>
+    </w:p>
+    <w:p>
+      <w:pPr>
+        <w:pStyle w:val="NoSpacing"/>
+      </w:pPr>
+      <w:r>
+        <w:t xml:space="preserve">            &lt;target&gt;${</w:t>
+      </w:r>
+      <w:proofErr w:type="spellStart"/>
+      <w:r>
+        <w:t>maven.compiler.target</w:t>
+      </w:r>
+      <w:proofErr w:type="spellEnd"/>
+      <w:r>
+        <w:t>}&lt;/target&gt;</w:t>
+      </w:r>
+    </w:p>
+    <w:p>
+      <w:pPr>
+        <w:pStyle w:val="NoSpacing"/>
+      </w:pPr>
+      <w:r>
+        <w:t xml:space="preserve">          &lt;/configuration&gt;</w:t>
+      </w:r>
+    </w:p>
+    <w:p>
+      <w:pPr>
+        <w:pStyle w:val="NoSpacing"/>
+      </w:pPr>
+      <w:r>
+        <w:t xml:space="preserve">      &lt;/</w:t>
+      </w:r>
+      <w:proofErr w:type="spellStart"/>
+      <w:r>
+        <w:t>plugin</w:t>
+      </w:r>
+      <w:proofErr w:type="spellEnd"/>
       <w:r>
         <w:t>&gt;</w:t>
       </w:r>
@@ -2332,13 +3691,29 @@
       <w:r>
         <w:t xml:space="preserve">      </w:t>
       </w:r>
+    </w:p>
+    <w:p>
+      <w:pPr>
+        <w:pStyle w:val="NoSpacing"/>
+      </w:pPr>
+      <w:r>
+        <w:t xml:space="preserve">      </w:t>
+      </w:r>
       <w:proofErr w:type="gramStart"/>
       <w:r>
         <w:t>&lt;!--</w:t>
       </w:r>
       <w:proofErr w:type="gramEnd"/>
       <w:r>
-        <w:t xml:space="preserve"> convenience to define GWT version in one place --&gt;</w:t>
+        <w:t xml:space="preserve"> added the maven-war-</w:t>
+      </w:r>
+      <w:proofErr w:type="spellStart"/>
+      <w:r>
+        <w:t>plugin</w:t>
+      </w:r>
+      <w:proofErr w:type="spellEnd"/>
+      <w:r>
+        <w:t xml:space="preserve"> artifact according to http://stackoverflow.com/questions/1894003/maven-gwt-2-0-and-eclipse --&gt;</w:t>
       </w:r>
     </w:p>
     <w:p>
@@ -2349,163 +3724,22 @@
         <w:t xml:space="preserve">      &lt;</w:t>
       </w:r>
       <w:proofErr w:type="spellStart"/>
-      <w:r>
-        <w:t>gwt.version</w:t>
-      </w:r>
-      <w:proofErr w:type="spellEnd"/>
-      <w:r>
-        <w:t>&gt;2.0.0&lt;/</w:t>
-      </w:r>
-      <w:proofErr w:type="spellStart"/>
-      <w:r>
-        <w:t>gwt.version</w:t>
-      </w:r>
-      <w:proofErr w:type="spellEnd"/>
-      <w:r>
-        <w:t>&gt;</w:t>
-      </w:r>
-    </w:p>
-    <w:p>
-      <w:pPr>
-        <w:pStyle w:val="NoSpacing"/>
-      </w:pPr>
-    </w:p>
-    <w:p>
-      <w:pPr>
-        <w:pStyle w:val="NoSpacing"/>
-      </w:pPr>
-      <w:r>
-        <w:t xml:space="preserve">      </w:t>
-      </w:r>
-      <w:proofErr w:type="gramStart"/>
-      <w:r>
-        <w:t>&lt;!--</w:t>
-      </w:r>
-      <w:proofErr w:type="gramEnd"/>
-      <w:r>
-        <w:t xml:space="preserve">  tell the compiler we can use 1.5 --&gt;</w:t>
-      </w:r>
-    </w:p>
-    <w:p>
-      <w:pPr>
-        <w:pStyle w:val="NoSpacing"/>
-      </w:pPr>
-      <w:r>
-        <w:t xml:space="preserve">      &lt;</w:t>
-      </w:r>
-      <w:proofErr w:type="spellStart"/>
-      <w:r>
-        <w:t>maven.compiler.source</w:t>
-      </w:r>
-      <w:proofErr w:type="spellEnd"/>
-      <w:r>
-        <w:t>&gt;1.5&lt;/</w:t>
-      </w:r>
-      <w:proofErr w:type="spellStart"/>
-      <w:r>
-        <w:t>maven.compiler.source</w:t>
-      </w:r>
-      <w:proofErr w:type="spellEnd"/>
-      <w:r>
-        <w:t>&gt;</w:t>
-      </w:r>
-    </w:p>
-    <w:p>
-      <w:pPr>
-        <w:pStyle w:val="NoSpacing"/>
-      </w:pPr>
-      <w:r>
-        <w:t xml:space="preserve">      &lt;</w:t>
-      </w:r>
-      <w:proofErr w:type="spellStart"/>
-      <w:r>
-        <w:t>maven.compiler.target</w:t>
-      </w:r>
-      <w:proofErr w:type="spellEnd"/>
-      <w:r>
-        <w:t>&gt;1.5&lt;/</w:t>
-      </w:r>
-      <w:proofErr w:type="spellStart"/>
-      <w:r>
-        <w:t>maven.compiler.target</w:t>
-      </w:r>
-      <w:proofErr w:type="spellEnd"/>
-      <w:r>
-        <w:t>&gt;</w:t>
-      </w:r>
-    </w:p>
-    <w:p>
-      <w:pPr>
-        <w:pStyle w:val="NoSpacing"/>
-      </w:pPr>
-    </w:p>
-    <w:p>
-      <w:pPr>
-        <w:pStyle w:val="NoSpacing"/>
-      </w:pPr>
-      <w:r>
-        <w:t xml:space="preserve">  &lt;/properties&gt;</w:t>
-      </w:r>
-    </w:p>
-    <w:p>
-      <w:pPr>
-        <w:pStyle w:val="NoSpacing"/>
-      </w:pPr>
-    </w:p>
-    <w:p>
-      <w:pPr>
-        <w:pStyle w:val="NoSpacing"/>
-      </w:pPr>
-      <w:r>
-        <w:t xml:space="preserve">  &lt;</w:t>
-      </w:r>
-      <w:proofErr w:type="gramStart"/>
-      <w:r>
-        <w:t>dependencies</w:t>
-      </w:r>
-      <w:proofErr w:type="gramEnd"/>
-      <w:r>
-        <w:t>&gt;</w:t>
-      </w:r>
-    </w:p>
-    <w:p>
-      <w:pPr>
-        <w:pStyle w:val="NoSpacing"/>
-      </w:pPr>
-      <w:r>
-        <w:t xml:space="preserve">    </w:t>
-      </w:r>
-      <w:proofErr w:type="gramStart"/>
-      <w:r>
-        <w:t>&lt;!--</w:t>
-      </w:r>
-      <w:proofErr w:type="gramEnd"/>
-      <w:r>
-        <w:t xml:space="preserve">  GWT dependencies (from central repo) --&gt;</w:t>
-      </w:r>
-    </w:p>
-    <w:p>
-      <w:pPr>
-        <w:pStyle w:val="NoSpacing"/>
-      </w:pPr>
-      <w:r>
-        <w:t xml:space="preserve">    &lt;</w:t>
-      </w:r>
-      <w:proofErr w:type="gramStart"/>
-      <w:r>
-        <w:t>dependency</w:t>
-      </w:r>
-      <w:proofErr w:type="gramEnd"/>
-      <w:r>
-        <w:t>&gt;</w:t>
-      </w:r>
-    </w:p>
-    <w:p>
-      <w:pPr>
-        <w:pStyle w:val="NoSpacing"/>
-      </w:pPr>
-      <w:r>
-        <w:t xml:space="preserve">      &lt;</w:t>
+      <w:proofErr w:type="gramStart"/>
+      <w:r>
+        <w:t>plugin</w:t>
+      </w:r>
+      <w:proofErr w:type="spellEnd"/>
+      <w:proofErr w:type="gramEnd"/>
+      <w:r>
+        <w:t>&gt;</w:t>
+      </w:r>
+    </w:p>
+    <w:p>
+      <w:pPr>
+        <w:pStyle w:val="NoSpacing"/>
+      </w:pPr>
+      <w:r>
+        <w:t xml:space="preserve">        &lt;</w:t>
       </w:r>
       <w:proofErr w:type="spellStart"/>
       <w:r>
@@ -2517,7 +3751,7 @@
       </w:r>
       <w:proofErr w:type="spellStart"/>
       <w:r>
-        <w:t>com.google.gwt</w:t>
+        <w:t>org.apache.maven.plugins</w:t>
       </w:r>
       <w:proofErr w:type="spellEnd"/>
       <w:r>
@@ -2537,7 +3771,7 @@
         <w:pStyle w:val="NoSpacing"/>
       </w:pPr>
       <w:r>
-        <w:t xml:space="preserve">      &lt;</w:t>
+        <w:t xml:space="preserve">        &lt;</w:t>
       </w:r>
       <w:proofErr w:type="spellStart"/>
       <w:proofErr w:type="gramStart"/>
@@ -2548,10 +3782,13 @@
       <w:r>
         <w:t>&gt;</w:t>
       </w:r>
-      <w:proofErr w:type="spellStart"/>
-      <w:proofErr w:type="gramEnd"/>
-      <w:r>
-        <w:t>gwt-servlet</w:t>
+      <w:proofErr w:type="gramEnd"/>
+      <w:r>
+        <w:t>maven-war-</w:t>
+      </w:r>
+      <w:proofErr w:type="spellStart"/>
+      <w:r>
+        <w:t>plugin</w:t>
       </w:r>
       <w:proofErr w:type="spellEnd"/>
       <w:r>
@@ -2571,183 +3808,133 @@
         <w:pStyle w:val="NoSpacing"/>
       </w:pPr>
       <w:r>
-        <w:t xml:space="preserve">      &lt;</w:t>
-      </w:r>
-      <w:proofErr w:type="gramStart"/>
-      <w:r>
-        <w:t>version</w:t>
-      </w:r>
-      <w:proofErr w:type="gramEnd"/>
-      <w:r>
-        <w:t>&gt;${</w:t>
-      </w:r>
-      <w:proofErr w:type="spellStart"/>
-      <w:r>
-        <w:t>gwt.version</w:t>
-      </w:r>
-      <w:proofErr w:type="spellEnd"/>
-      <w:r>
-        <w:t>}&lt;/version&gt;</w:t>
-      </w:r>
-    </w:p>
-    <w:p>
-      <w:pPr>
-        <w:pStyle w:val="NoSpacing"/>
-      </w:pPr>
-      <w:r>
-        <w:t xml:space="preserve">      &lt;</w:t>
-      </w:r>
-      <w:proofErr w:type="gramStart"/>
-      <w:r>
-        <w:t>scope&gt;</w:t>
-      </w:r>
-      <w:proofErr w:type="gramEnd"/>
-      <w:r>
-        <w:t>runtime&lt;/scope&gt;</w:t>
-      </w:r>
-    </w:p>
-    <w:p>
-      <w:pPr>
-        <w:pStyle w:val="NoSpacing"/>
-      </w:pPr>
-      <w:r>
-        <w:t xml:space="preserve">    &lt;/dependency&gt;</w:t>
-      </w:r>
-    </w:p>
-    <w:p>
-      <w:pPr>
-        <w:pStyle w:val="NoSpacing"/>
-      </w:pPr>
-      <w:r>
-        <w:t xml:space="preserve">    &lt;</w:t>
-      </w:r>
-      <w:proofErr w:type="gramStart"/>
-      <w:r>
-        <w:t>dependency</w:t>
-      </w:r>
-      <w:proofErr w:type="gramEnd"/>
-      <w:r>
-        <w:t>&gt;</w:t>
-      </w:r>
-    </w:p>
-    <w:p>
-      <w:pPr>
-        <w:pStyle w:val="NoSpacing"/>
-      </w:pPr>
-      <w:r>
-        <w:t xml:space="preserve">      &lt;</w:t>
-      </w:r>
-      <w:proofErr w:type="spellStart"/>
-      <w:r>
-        <w:t>groupId</w:t>
-      </w:r>
-      <w:proofErr w:type="spellEnd"/>
-      <w:r>
-        <w:t>&gt;</w:t>
-      </w:r>
-      <w:proofErr w:type="spellStart"/>
-      <w:r>
-        <w:t>com.google.gwt</w:t>
-      </w:r>
-      <w:proofErr w:type="spellEnd"/>
-      <w:r>
-        <w:t>&lt;/</w:t>
-      </w:r>
-      <w:proofErr w:type="spellStart"/>
-      <w:r>
-        <w:t>groupId</w:t>
-      </w:r>
-      <w:proofErr w:type="spellEnd"/>
-      <w:r>
-        <w:t>&gt;</w:t>
-      </w:r>
-    </w:p>
-    <w:p>
-      <w:pPr>
-        <w:pStyle w:val="NoSpacing"/>
-      </w:pPr>
-      <w:r>
-        <w:t xml:space="preserve">      &lt;</w:t>
-      </w:r>
-      <w:proofErr w:type="spellStart"/>
-      <w:proofErr w:type="gramStart"/>
-      <w:r>
-        <w:t>artifactId</w:t>
-      </w:r>
-      <w:proofErr w:type="spellEnd"/>
-      <w:r>
-        <w:t>&gt;</w:t>
-      </w:r>
-      <w:proofErr w:type="spellStart"/>
-      <w:proofErr w:type="gramEnd"/>
-      <w:r>
-        <w:t>gwt</w:t>
-      </w:r>
-      <w:proofErr w:type="spellEnd"/>
-      <w:r>
-        <w:t>-user&lt;/</w:t>
-      </w:r>
-      <w:proofErr w:type="spellStart"/>
-      <w:r>
-        <w:t>artifactId</w:t>
-      </w:r>
-      <w:proofErr w:type="spellEnd"/>
-      <w:r>
-        <w:t>&gt;</w:t>
-      </w:r>
-    </w:p>
-    <w:p>
-      <w:pPr>
-        <w:pStyle w:val="NoSpacing"/>
-      </w:pPr>
-      <w:r>
-        <w:t xml:space="preserve">      &lt;</w:t>
-      </w:r>
-      <w:proofErr w:type="gramStart"/>
-      <w:r>
-        <w:t>version</w:t>
-      </w:r>
-      <w:proofErr w:type="gramEnd"/>
-      <w:r>
-        <w:t>&gt;${</w:t>
-      </w:r>
-      <w:proofErr w:type="spellStart"/>
-      <w:r>
-        <w:t>gwt.version</w:t>
-      </w:r>
-      <w:proofErr w:type="spellEnd"/>
-      <w:r>
-        <w:t>}&lt;/version&gt;</w:t>
-      </w:r>
-    </w:p>
-    <w:p>
-      <w:pPr>
-        <w:pStyle w:val="NoSpacing"/>
-      </w:pPr>
-      <w:r>
-        <w:t xml:space="preserve">      &lt;</w:t>
-      </w:r>
-      <w:proofErr w:type="gramStart"/>
-      <w:r>
-        <w:t>scope&gt;</w:t>
-      </w:r>
-      <w:proofErr w:type="gramEnd"/>
-      <w:r>
-        <w:t>provided&lt;/scope&gt;</w:t>
-      </w:r>
-    </w:p>
-    <w:p>
-      <w:pPr>
-        <w:pStyle w:val="NoSpacing"/>
-      </w:pPr>
-      <w:r>
-        <w:t xml:space="preserve">    &lt;/dependency&gt;</w:t>
-      </w:r>
-    </w:p>
-    <w:p>
-      <w:pPr>
-        <w:pStyle w:val="NoSpacing"/>
-      </w:pPr>
+        <w:t xml:space="preserve">        &lt;version&gt;2.0.2&lt;/version&gt;</w:t>
+      </w:r>
+    </w:p>
+    <w:p>
+      <w:pPr>
+        <w:pStyle w:val="NoSpacing"/>
+      </w:pPr>
+      <w:r>
+        <w:t xml:space="preserve">        &lt;</w:t>
+      </w:r>
+      <w:proofErr w:type="gramStart"/>
+      <w:r>
+        <w:t>configuration</w:t>
+      </w:r>
+      <w:proofErr w:type="gramEnd"/>
+      <w:r>
+        <w:t>&gt;</w:t>
+      </w:r>
+    </w:p>
+    <w:p>
+      <w:pPr>
+        <w:pStyle w:val="NoSpacing"/>
+      </w:pPr>
+      <w:r>
+        <w:t xml:space="preserve">          &lt;</w:t>
+      </w:r>
+      <w:proofErr w:type="spellStart"/>
+      <w:proofErr w:type="gramStart"/>
+      <w:r>
+        <w:t>warSourceDirectory</w:t>
+      </w:r>
+      <w:proofErr w:type="spellEnd"/>
+      <w:r>
+        <w:t>&gt;</w:t>
+      </w:r>
+      <w:proofErr w:type="gramEnd"/>
+      <w:r>
+        <w:t>war&lt;/</w:t>
+      </w:r>
+      <w:proofErr w:type="spellStart"/>
+      <w:r>
+        <w:t>warSourceDirectory</w:t>
+      </w:r>
+      <w:proofErr w:type="spellEnd"/>
+      <w:r>
+        <w:t>&gt;</w:t>
+      </w:r>
+    </w:p>
+    <w:p>
+      <w:pPr>
+        <w:pStyle w:val="NoSpacing"/>
+      </w:pPr>
+      <w:r>
+        <w:t xml:space="preserve">          &lt;</w:t>
+      </w:r>
+      <w:proofErr w:type="spellStart"/>
+      <w:r>
+        <w:t>webXml</w:t>
+      </w:r>
+      <w:proofErr w:type="spellEnd"/>
+      <w:r>
+        <w:t>&gt;</w:t>
+      </w:r>
+      <w:proofErr w:type="spellStart"/>
+      <w:r>
+        <w:t>src</w:t>
+      </w:r>
+      <w:proofErr w:type="spellEnd"/>
+      <w:r>
+        <w:t>/main/</w:t>
+      </w:r>
+      <w:proofErr w:type="spellStart"/>
+      <w:r>
+        <w:t>webapp</w:t>
+      </w:r>
+      <w:proofErr w:type="spellEnd"/>
+      <w:r>
+        <w:t>/WEB-INF/web.xml&lt;/</w:t>
+      </w:r>
+      <w:proofErr w:type="spellStart"/>
+      <w:r>
+        <w:t>webXml</w:t>
+      </w:r>
+      <w:proofErr w:type="spellEnd"/>
+      <w:r>
+        <w:t>&gt;</w:t>
+      </w:r>
+    </w:p>
+    <w:p>
+      <w:pPr>
+        <w:pStyle w:val="NoSpacing"/>
+      </w:pPr>
+      <w:r>
+        <w:t xml:space="preserve">        &lt;/configuration&gt;</w:t>
+      </w:r>
+    </w:p>
+    <w:p>
+      <w:pPr>
+        <w:pStyle w:val="NoSpacing"/>
+      </w:pPr>
+      <w:r>
+        <w:t xml:space="preserve">      &lt;/</w:t>
+      </w:r>
+      <w:proofErr w:type="spellStart"/>
+      <w:r>
+        <w:t>plugin</w:t>
+      </w:r>
+      <w:proofErr w:type="spellEnd"/>
+      <w:r>
+        <w:t xml:space="preserve">&gt;    </w:t>
+      </w:r>
+    </w:p>
+    <w:p>
+      <w:pPr>
+        <w:pStyle w:val="NoSpacing"/>
+      </w:pPr>
+      <w:r>
+        <w:t xml:space="preserve">    &lt;/</w:t>
+      </w:r>
+      <w:proofErr w:type="spellStart"/>
+      <w:r>
+        <w:t>plugins</w:t>
+      </w:r>
+      <w:proofErr w:type="spellEnd"/>
+      <w:r>
+        <w:t>&gt;</w:t>
+      </w:r>
     </w:p>
     <w:p>
       <w:pPr>
@@ -2755,1191 +3942,6 @@
       </w:pPr>
       <w:r>
         <w:lastRenderedPageBreak/>
-        <w:t xml:space="preserve">    </w:t>
-      </w:r>
-      <w:proofErr w:type="gramStart"/>
-      <w:r>
-        <w:t>&lt;!--</w:t>
-      </w:r>
-      <w:proofErr w:type="gramEnd"/>
-      <w:r>
-        <w:t xml:space="preserve"> test --&gt;</w:t>
-      </w:r>
-    </w:p>
-    <w:p>
-      <w:pPr>
-        <w:pStyle w:val="NoSpacing"/>
-      </w:pPr>
-      <w:r>
-        <w:t xml:space="preserve">    &lt;</w:t>
-      </w:r>
-      <w:proofErr w:type="gramStart"/>
-      <w:r>
-        <w:t>dependency</w:t>
-      </w:r>
-      <w:proofErr w:type="gramEnd"/>
-      <w:r>
-        <w:t>&gt;</w:t>
-      </w:r>
-    </w:p>
-    <w:p>
-      <w:pPr>
-        <w:pStyle w:val="NoSpacing"/>
-      </w:pPr>
-      <w:r>
-        <w:t xml:space="preserve">      &lt;</w:t>
-      </w:r>
-      <w:proofErr w:type="spellStart"/>
-      <w:proofErr w:type="gramStart"/>
-      <w:r>
-        <w:t>groupId</w:t>
-      </w:r>
-      <w:proofErr w:type="spellEnd"/>
-      <w:r>
-        <w:t>&gt;</w:t>
-      </w:r>
-      <w:proofErr w:type="spellStart"/>
-      <w:proofErr w:type="gramEnd"/>
-      <w:r>
-        <w:t>junit</w:t>
-      </w:r>
-      <w:proofErr w:type="spellEnd"/>
-      <w:r>
-        <w:t>&lt;/</w:t>
-      </w:r>
-      <w:proofErr w:type="spellStart"/>
-      <w:r>
-        <w:t>groupId</w:t>
-      </w:r>
-      <w:proofErr w:type="spellEnd"/>
-      <w:r>
-        <w:t>&gt;</w:t>
-      </w:r>
-    </w:p>
-    <w:p>
-      <w:pPr>
-        <w:pStyle w:val="NoSpacing"/>
-      </w:pPr>
-      <w:r>
-        <w:t xml:space="preserve">      &lt;</w:t>
-      </w:r>
-      <w:proofErr w:type="spellStart"/>
-      <w:proofErr w:type="gramStart"/>
-      <w:r>
-        <w:t>artifactId</w:t>
-      </w:r>
-      <w:proofErr w:type="spellEnd"/>
-      <w:r>
-        <w:t>&gt;</w:t>
-      </w:r>
-      <w:proofErr w:type="spellStart"/>
-      <w:proofErr w:type="gramEnd"/>
-      <w:r>
-        <w:t>junit</w:t>
-      </w:r>
-      <w:proofErr w:type="spellEnd"/>
-      <w:r>
-        <w:t>&lt;/</w:t>
-      </w:r>
-      <w:proofErr w:type="spellStart"/>
-      <w:r>
-        <w:t>artifactId</w:t>
-      </w:r>
-      <w:proofErr w:type="spellEnd"/>
-      <w:r>
-        <w:t>&gt;</w:t>
-      </w:r>
-    </w:p>
-    <w:p>
-      <w:pPr>
-        <w:pStyle w:val="NoSpacing"/>
-      </w:pPr>
-      <w:r>
-        <w:t xml:space="preserve">      &lt;</w:t>
-      </w:r>
-      <w:proofErr w:type="gramStart"/>
-      <w:r>
-        <w:t>version&gt;</w:t>
-      </w:r>
-      <w:proofErr w:type="gramEnd"/>
-      <w:r>
-        <w:t>4.7&lt;/version&gt;</w:t>
-      </w:r>
-    </w:p>
-    <w:p>
-      <w:pPr>
-        <w:pStyle w:val="NoSpacing"/>
-      </w:pPr>
-      <w:r>
-        <w:t xml:space="preserve">      &lt;</w:t>
-      </w:r>
-      <w:proofErr w:type="gramStart"/>
-      <w:r>
-        <w:t>scope&gt;</w:t>
-      </w:r>
-      <w:proofErr w:type="gramEnd"/>
-      <w:r>
-        <w:t>test&lt;/scope&gt;</w:t>
-      </w:r>
-    </w:p>
-    <w:p>
-      <w:pPr>
-        <w:pStyle w:val="NoSpacing"/>
-      </w:pPr>
-      <w:r>
-        <w:t xml:space="preserve">    &lt;/dependency&gt;</w:t>
-      </w:r>
-    </w:p>
-    <w:p>
-      <w:pPr>
-        <w:pStyle w:val="NoSpacing"/>
-      </w:pPr>
-      <w:r>
-        <w:t xml:space="preserve">  &lt;/dependencies&gt;</w:t>
-      </w:r>
-    </w:p>
-    <w:p>
-      <w:pPr>
-        <w:pStyle w:val="NoSpacing"/>
-      </w:pPr>
-    </w:p>
-    <w:p>
-      <w:pPr>
-        <w:pStyle w:val="NoSpacing"/>
-      </w:pPr>
-      <w:r>
-        <w:t xml:space="preserve">  &lt;</w:t>
-      </w:r>
-      <w:proofErr w:type="gramStart"/>
-      <w:r>
-        <w:t>build</w:t>
-      </w:r>
-      <w:proofErr w:type="gramEnd"/>
-      <w:r>
-        <w:t>&gt;</w:t>
-      </w:r>
-    </w:p>
-    <w:p>
-      <w:pPr>
-        <w:pStyle w:val="NoSpacing"/>
-      </w:pPr>
-      <w:r>
-        <w:t xml:space="preserve">    &lt;</w:t>
-      </w:r>
-      <w:proofErr w:type="spellStart"/>
-      <w:proofErr w:type="gramStart"/>
-      <w:r>
-        <w:t>outputDirectory</w:t>
-      </w:r>
-      <w:proofErr w:type="spellEnd"/>
-      <w:r>
-        <w:t>&gt;</w:t>
-      </w:r>
-      <w:proofErr w:type="gramEnd"/>
-      <w:r>
-        <w:t>war/WEB-INF/classes&lt;/</w:t>
-      </w:r>
-      <w:proofErr w:type="spellStart"/>
-      <w:r>
-        <w:t>outputDirectory</w:t>
-      </w:r>
-      <w:proofErr w:type="spellEnd"/>
-      <w:r>
-        <w:t>&gt;</w:t>
-      </w:r>
-    </w:p>
-    <w:p>
-      <w:pPr>
-        <w:pStyle w:val="NoSpacing"/>
-      </w:pPr>
-      <w:r>
-        <w:t xml:space="preserve">    &lt;</w:t>
-      </w:r>
-      <w:proofErr w:type="spellStart"/>
-      <w:proofErr w:type="gramStart"/>
-      <w:r>
-        <w:t>plugins</w:t>
-      </w:r>
-      <w:proofErr w:type="spellEnd"/>
-      <w:proofErr w:type="gramEnd"/>
-      <w:r>
-        <w:t>&gt;</w:t>
-      </w:r>
-    </w:p>
-    <w:p>
-      <w:pPr>
-        <w:pStyle w:val="NoSpacing"/>
-      </w:pPr>
-      <w:r>
-        <w:t xml:space="preserve">      &lt;</w:t>
-      </w:r>
-      <w:proofErr w:type="spellStart"/>
-      <w:proofErr w:type="gramStart"/>
-      <w:r>
-        <w:t>plugin</w:t>
-      </w:r>
-      <w:proofErr w:type="spellEnd"/>
-      <w:proofErr w:type="gramEnd"/>
-      <w:r>
-        <w:t>&gt;</w:t>
-      </w:r>
-    </w:p>
-    <w:p>
-      <w:pPr>
-        <w:pStyle w:val="NoSpacing"/>
-      </w:pPr>
-      <w:r>
-        <w:t xml:space="preserve">        &lt;</w:t>
-      </w:r>
-      <w:proofErr w:type="spellStart"/>
-      <w:r>
-        <w:t>groupId</w:t>
-      </w:r>
-      <w:proofErr w:type="spellEnd"/>
-      <w:r>
-        <w:t>&gt;</w:t>
-      </w:r>
-      <w:proofErr w:type="spellStart"/>
-      <w:r>
-        <w:t>org.codehaus.mojo</w:t>
-      </w:r>
-      <w:proofErr w:type="spellEnd"/>
-      <w:r>
-        <w:t>&lt;/</w:t>
-      </w:r>
-      <w:proofErr w:type="spellStart"/>
-      <w:r>
-        <w:t>groupId</w:t>
-      </w:r>
-      <w:proofErr w:type="spellEnd"/>
-      <w:r>
-        <w:t>&gt;</w:t>
-      </w:r>
-    </w:p>
-    <w:p>
-      <w:pPr>
-        <w:pStyle w:val="NoSpacing"/>
-      </w:pPr>
-      <w:r>
-        <w:t xml:space="preserve">        &lt;</w:t>
-      </w:r>
-      <w:proofErr w:type="spellStart"/>
-      <w:proofErr w:type="gramStart"/>
-      <w:r>
-        <w:t>artifactId</w:t>
-      </w:r>
-      <w:proofErr w:type="spellEnd"/>
-      <w:r>
-        <w:t>&gt;</w:t>
-      </w:r>
-      <w:proofErr w:type="spellStart"/>
-      <w:proofErr w:type="gramEnd"/>
-      <w:r>
-        <w:t>gwt</w:t>
-      </w:r>
-      <w:proofErr w:type="spellEnd"/>
-      <w:r>
-        <w:t>-maven-</w:t>
-      </w:r>
-      <w:proofErr w:type="spellStart"/>
-      <w:r>
-        <w:t>plugin</w:t>
-      </w:r>
-      <w:proofErr w:type="spellEnd"/>
-      <w:r>
-        <w:t>&lt;/</w:t>
-      </w:r>
-      <w:proofErr w:type="spellStart"/>
-      <w:r>
-        <w:t>artifactId</w:t>
-      </w:r>
-      <w:proofErr w:type="spellEnd"/>
-      <w:r>
-        <w:t>&gt;</w:t>
-      </w:r>
-    </w:p>
-    <w:p>
-      <w:pPr>
-        <w:pStyle w:val="NoSpacing"/>
-      </w:pPr>
-      <w:r>
-        <w:t xml:space="preserve">        &lt;</w:t>
-      </w:r>
-      <w:proofErr w:type="gramStart"/>
-      <w:r>
-        <w:t>version&gt;</w:t>
-      </w:r>
-      <w:proofErr w:type="gramEnd"/>
-      <w:r>
-        <w:t>1.2&lt;/version&gt;</w:t>
-      </w:r>
-    </w:p>
-    <w:p>
-      <w:pPr>
-        <w:pStyle w:val="NoSpacing"/>
-      </w:pPr>
-      <w:r>
-        <w:t xml:space="preserve">        &lt;</w:t>
-      </w:r>
-      <w:proofErr w:type="gramStart"/>
-      <w:r>
-        <w:t>executions</w:t>
-      </w:r>
-      <w:proofErr w:type="gramEnd"/>
-      <w:r>
-        <w:t>&gt;</w:t>
-      </w:r>
-    </w:p>
-    <w:p>
-      <w:pPr>
-        <w:pStyle w:val="NoSpacing"/>
-      </w:pPr>
-      <w:r>
-        <w:t xml:space="preserve">          &lt;</w:t>
-      </w:r>
-      <w:proofErr w:type="gramStart"/>
-      <w:r>
-        <w:t>execution</w:t>
-      </w:r>
-      <w:proofErr w:type="gramEnd"/>
-      <w:r>
-        <w:t>&gt;</w:t>
-      </w:r>
-    </w:p>
-    <w:p>
-      <w:pPr>
-        <w:pStyle w:val="NoSpacing"/>
-      </w:pPr>
-      <w:r>
-        <w:t xml:space="preserve">            &lt;</w:t>
-      </w:r>
-      <w:proofErr w:type="gramStart"/>
-      <w:r>
-        <w:t>goals</w:t>
-      </w:r>
-      <w:proofErr w:type="gramEnd"/>
-      <w:r>
-        <w:t>&gt;</w:t>
-      </w:r>
-    </w:p>
-    <w:p>
-      <w:pPr>
-        <w:pStyle w:val="NoSpacing"/>
-      </w:pPr>
-      <w:r>
-        <w:t xml:space="preserve">              &lt;</w:t>
-      </w:r>
-      <w:proofErr w:type="gramStart"/>
-      <w:r>
-        <w:t>goal&gt;</w:t>
-      </w:r>
-      <w:proofErr w:type="gramEnd"/>
-      <w:r>
-        <w:t>compile&lt;/goal&gt;</w:t>
-      </w:r>
-    </w:p>
-    <w:p>
-      <w:pPr>
-        <w:pStyle w:val="NoSpacing"/>
-      </w:pPr>
-      <w:r>
-        <w:t xml:space="preserve">              &lt;</w:t>
-      </w:r>
-      <w:proofErr w:type="gramStart"/>
-      <w:r>
-        <w:t>goal&gt;</w:t>
-      </w:r>
-      <w:proofErr w:type="spellStart"/>
-      <w:proofErr w:type="gramEnd"/>
-      <w:r>
-        <w:t>generateAsync</w:t>
-      </w:r>
-      <w:proofErr w:type="spellEnd"/>
-      <w:r>
-        <w:t>&lt;/goal&gt;</w:t>
-      </w:r>
-    </w:p>
-    <w:p>
-      <w:pPr>
-        <w:pStyle w:val="NoSpacing"/>
-      </w:pPr>
-      <w:r>
-        <w:t xml:space="preserve">              &lt;</w:t>
-      </w:r>
-      <w:proofErr w:type="gramStart"/>
-      <w:r>
-        <w:t>goal&gt;</w:t>
-      </w:r>
-      <w:proofErr w:type="gramEnd"/>
-      <w:r>
-        <w:t>test&lt;/goal&gt;</w:t>
-      </w:r>
-    </w:p>
-    <w:p>
-      <w:pPr>
-        <w:pStyle w:val="NoSpacing"/>
-      </w:pPr>
-      <w:r>
-        <w:t xml:space="preserve">            &lt;/goals&gt;</w:t>
-      </w:r>
-    </w:p>
-    <w:p>
-      <w:pPr>
-        <w:pStyle w:val="NoSpacing"/>
-      </w:pPr>
-      <w:r>
-        <w:t xml:space="preserve">          &lt;/execution&gt;</w:t>
-      </w:r>
-    </w:p>
-    <w:p>
-      <w:pPr>
-        <w:pStyle w:val="NoSpacing"/>
-      </w:pPr>
-      <w:r>
-        <w:t xml:space="preserve">        &lt;/executions&gt;</w:t>
-      </w:r>
-    </w:p>
-    <w:p>
-      <w:pPr>
-        <w:pStyle w:val="NoSpacing"/>
-      </w:pPr>
-      <w:r>
-        <w:t xml:space="preserve">        </w:t>
-      </w:r>
-    </w:p>
-    <w:p>
-      <w:pPr>
-        <w:pStyle w:val="NoSpacing"/>
-      </w:pPr>
-      <w:r>
-        <w:t xml:space="preserve">        &lt;</w:t>
-      </w:r>
-      <w:proofErr w:type="gramStart"/>
-      <w:r>
-        <w:t>configuration</w:t>
-      </w:r>
-      <w:proofErr w:type="gramEnd"/>
-      <w:r>
-        <w:t>&gt;</w:t>
-      </w:r>
-    </w:p>
-    <w:p>
-      <w:pPr>
-        <w:pStyle w:val="NoSpacing"/>
-      </w:pPr>
-      <w:r>
-        <w:t xml:space="preserve">          &lt;runTarget&gt;com.coolislan.gwt.maven.demo.gwt.maven.demo.Application/Application.html&lt;/runTarget&gt;</w:t>
-      </w:r>
-    </w:p>
-    <w:p>
-      <w:pPr>
-        <w:pStyle w:val="NoSpacing"/>
-      </w:pPr>
-      <w:r>
-        <w:t xml:space="preserve">        &lt;/configuration&gt;</w:t>
-      </w:r>
-    </w:p>
-    <w:p>
-      <w:pPr>
-        <w:pStyle w:val="NoSpacing"/>
-      </w:pPr>
-      <w:r>
-        <w:t xml:space="preserve">        </w:t>
-      </w:r>
-    </w:p>
-    <w:p>
-      <w:pPr>
-        <w:pStyle w:val="NoSpacing"/>
-      </w:pPr>
-      <w:r>
-        <w:t xml:space="preserve">      &lt;/</w:t>
-      </w:r>
-      <w:proofErr w:type="spellStart"/>
-      <w:r>
-        <w:t>plugin</w:t>
-      </w:r>
-      <w:proofErr w:type="spellEnd"/>
-      <w:r>
-        <w:t>&gt;</w:t>
-      </w:r>
-    </w:p>
-    <w:p>
-      <w:pPr>
-        <w:pStyle w:val="NoSpacing"/>
-      </w:pPr>
-      <w:r>
-        <w:t xml:space="preserve">      &lt;!--</w:t>
-      </w:r>
-    </w:p>
-    <w:p>
-      <w:pPr>
-        <w:pStyle w:val="NoSpacing"/>
-      </w:pPr>
-      <w:r>
-        <w:t xml:space="preserve">          If you want to use the target/web.xml file </w:t>
-      </w:r>
-      <w:proofErr w:type="spellStart"/>
-      <w:r>
-        <w:t>mergewebxml</w:t>
-      </w:r>
-      <w:proofErr w:type="spellEnd"/>
-      <w:r>
-        <w:t xml:space="preserve"> produces,</w:t>
-      </w:r>
-    </w:p>
-    <w:p>
-      <w:pPr>
-        <w:pStyle w:val="NoSpacing"/>
-      </w:pPr>
-      <w:r>
-        <w:t xml:space="preserve">          </w:t>
-      </w:r>
-      <w:proofErr w:type="gramStart"/>
-      <w:r>
-        <w:t>tell</w:t>
-      </w:r>
-      <w:proofErr w:type="gramEnd"/>
-      <w:r>
-        <w:t xml:space="preserve"> the war </w:t>
-      </w:r>
-      <w:proofErr w:type="spellStart"/>
-      <w:r>
-        <w:t>plugin</w:t>
-      </w:r>
-      <w:proofErr w:type="spellEnd"/>
-      <w:r>
-        <w:t xml:space="preserve"> to use it.</w:t>
-      </w:r>
-    </w:p>
-    <w:p>
-      <w:pPr>
-        <w:pStyle w:val="NoSpacing"/>
-      </w:pPr>
-      <w:r>
-        <w:lastRenderedPageBreak/>
-        <w:t xml:space="preserve">          Also, exclude what you want from the final artifact here.</w:t>
-      </w:r>
-    </w:p>
-    <w:p>
-      <w:pPr>
-        <w:pStyle w:val="NoSpacing"/>
-      </w:pPr>
-      <w:r>
-        <w:t xml:space="preserve">            &lt;</w:t>
-      </w:r>
-      <w:proofErr w:type="spellStart"/>
-      <w:proofErr w:type="gramStart"/>
-      <w:r>
-        <w:t>plugin</w:t>
-      </w:r>
-      <w:proofErr w:type="spellEnd"/>
-      <w:proofErr w:type="gramEnd"/>
-      <w:r>
-        <w:t>&gt;</w:t>
-      </w:r>
-    </w:p>
-    <w:p>
-      <w:pPr>
-        <w:pStyle w:val="NoSpacing"/>
-      </w:pPr>
-      <w:r>
-        <w:t xml:space="preserve">                &lt;</w:t>
-      </w:r>
-      <w:proofErr w:type="spellStart"/>
-      <w:r>
-        <w:t>groupId</w:t>
-      </w:r>
-      <w:proofErr w:type="spellEnd"/>
-      <w:r>
-        <w:t>&gt;</w:t>
-      </w:r>
-      <w:proofErr w:type="spellStart"/>
-      <w:r>
-        <w:t>org.apache.maven.plugins</w:t>
-      </w:r>
-      <w:proofErr w:type="spellEnd"/>
-      <w:r>
-        <w:t>&lt;/</w:t>
-      </w:r>
-      <w:proofErr w:type="spellStart"/>
-      <w:r>
-        <w:t>groupId</w:t>
-      </w:r>
-      <w:proofErr w:type="spellEnd"/>
-      <w:r>
-        <w:t>&gt;</w:t>
-      </w:r>
-    </w:p>
-    <w:p>
-      <w:pPr>
-        <w:pStyle w:val="NoSpacing"/>
-      </w:pPr>
-      <w:r>
-        <w:t xml:space="preserve">                &lt;</w:t>
-      </w:r>
-      <w:proofErr w:type="spellStart"/>
-      <w:proofErr w:type="gramStart"/>
-      <w:r>
-        <w:t>artifactId</w:t>
-      </w:r>
-      <w:proofErr w:type="spellEnd"/>
-      <w:r>
-        <w:t>&gt;</w:t>
-      </w:r>
-      <w:proofErr w:type="gramEnd"/>
-      <w:r>
-        <w:t>maven-war-</w:t>
-      </w:r>
-      <w:proofErr w:type="spellStart"/>
-      <w:r>
-        <w:t>plugin</w:t>
-      </w:r>
-      <w:proofErr w:type="spellEnd"/>
-      <w:r>
-        <w:t>&lt;/</w:t>
-      </w:r>
-      <w:proofErr w:type="spellStart"/>
-      <w:r>
-        <w:t>artifactId</w:t>
-      </w:r>
-      <w:proofErr w:type="spellEnd"/>
-      <w:r>
-        <w:t>&gt;</w:t>
-      </w:r>
-    </w:p>
-    <w:p>
-      <w:pPr>
-        <w:pStyle w:val="NoSpacing"/>
-      </w:pPr>
-      <w:r>
-        <w:t xml:space="preserve">                &lt;</w:t>
-      </w:r>
-      <w:proofErr w:type="gramStart"/>
-      <w:r>
-        <w:t>configuration</w:t>
-      </w:r>
-      <w:proofErr w:type="gramEnd"/>
-      <w:r>
-        <w:t>&gt;</w:t>
-      </w:r>
-    </w:p>
-    <w:p>
-      <w:pPr>
-        <w:pStyle w:val="NoSpacing"/>
-      </w:pPr>
-      <w:r>
-        <w:t xml:space="preserve">                    &lt;</w:t>
-      </w:r>
-      <w:proofErr w:type="spellStart"/>
-      <w:r>
-        <w:t>webXml</w:t>
-      </w:r>
-      <w:proofErr w:type="spellEnd"/>
-      <w:r>
-        <w:t>&gt;target/web.xml&lt;/</w:t>
-      </w:r>
-      <w:proofErr w:type="spellStart"/>
-      <w:r>
-        <w:t>webXml</w:t>
-      </w:r>
-      <w:proofErr w:type="spellEnd"/>
-      <w:r>
-        <w:t>&gt;</w:t>
-      </w:r>
-    </w:p>
-    <w:p>
-      <w:pPr>
-        <w:pStyle w:val="NoSpacing"/>
-      </w:pPr>
-      <w:r>
-        <w:t xml:space="preserve">                    &lt;</w:t>
-      </w:r>
-      <w:proofErr w:type="spellStart"/>
-      <w:r>
-        <w:t>warSourceExcludes</w:t>
-      </w:r>
-      <w:proofErr w:type="spellEnd"/>
-      <w:r>
-        <w:t>&gt;.</w:t>
-      </w:r>
-      <w:proofErr w:type="spellStart"/>
-      <w:r>
-        <w:t>gwt-tmp</w:t>
-      </w:r>
-      <w:proofErr w:type="spellEnd"/>
-      <w:r>
-        <w:t>/**&lt;/</w:t>
-      </w:r>
-      <w:proofErr w:type="spellStart"/>
-      <w:r>
-        <w:t>warSourceExcludes</w:t>
-      </w:r>
-      <w:proofErr w:type="spellEnd"/>
-      <w:r>
-        <w:t>&gt;</w:t>
-      </w:r>
-    </w:p>
-    <w:p>
-      <w:pPr>
-        <w:pStyle w:val="NoSpacing"/>
-      </w:pPr>
-      <w:r>
-        <w:t xml:space="preserve">                &lt;/configuration&gt;</w:t>
-      </w:r>
-    </w:p>
-    <w:p>
-      <w:pPr>
-        <w:pStyle w:val="NoSpacing"/>
-      </w:pPr>
-      <w:r>
-        <w:t xml:space="preserve">            &lt;/</w:t>
-      </w:r>
-      <w:proofErr w:type="spellStart"/>
-      <w:r>
-        <w:t>plugin</w:t>
-      </w:r>
-      <w:proofErr w:type="spellEnd"/>
-      <w:r>
-        <w:t>&gt;</w:t>
-      </w:r>
-    </w:p>
-    <w:p>
-      <w:pPr>
-        <w:pStyle w:val="NoSpacing"/>
-      </w:pPr>
-      <w:r>
-        <w:t xml:space="preserve">            --&gt;</w:t>
-      </w:r>
-    </w:p>
-    <w:p>
-      <w:pPr>
-        <w:pStyle w:val="NoSpacing"/>
-      </w:pPr>
-    </w:p>
-    <w:p>
-      <w:pPr>
-        <w:pStyle w:val="NoSpacing"/>
-      </w:pPr>
-      <w:r>
-        <w:t xml:space="preserve">      &lt;</w:t>
-      </w:r>
-      <w:proofErr w:type="spellStart"/>
-      <w:proofErr w:type="gramStart"/>
-      <w:r>
-        <w:t>plugin</w:t>
-      </w:r>
-      <w:proofErr w:type="spellEnd"/>
-      <w:proofErr w:type="gramEnd"/>
-      <w:r>
-        <w:t>&gt;</w:t>
-      </w:r>
-    </w:p>
-    <w:p>
-      <w:pPr>
-        <w:pStyle w:val="NoSpacing"/>
-      </w:pPr>
-      <w:r>
-        <w:t xml:space="preserve">          &lt;</w:t>
-      </w:r>
-      <w:proofErr w:type="spellStart"/>
-      <w:r>
-        <w:t>groupId</w:t>
-      </w:r>
-      <w:proofErr w:type="spellEnd"/>
-      <w:r>
-        <w:t>&gt;</w:t>
-      </w:r>
-      <w:proofErr w:type="spellStart"/>
-      <w:r>
-        <w:t>org.apache.maven.plugins</w:t>
-      </w:r>
-      <w:proofErr w:type="spellEnd"/>
-      <w:r>
-        <w:t>&lt;/</w:t>
-      </w:r>
-      <w:proofErr w:type="spellStart"/>
-      <w:r>
-        <w:t>groupId</w:t>
-      </w:r>
-      <w:proofErr w:type="spellEnd"/>
-      <w:r>
-        <w:t>&gt;</w:t>
-      </w:r>
-    </w:p>
-    <w:p>
-      <w:pPr>
-        <w:pStyle w:val="NoSpacing"/>
-      </w:pPr>
-      <w:r>
-        <w:t xml:space="preserve">          &lt;</w:t>
-      </w:r>
-      <w:proofErr w:type="spellStart"/>
-      <w:proofErr w:type="gramStart"/>
-      <w:r>
-        <w:t>artifactId</w:t>
-      </w:r>
-      <w:proofErr w:type="spellEnd"/>
-      <w:r>
-        <w:t>&gt;</w:t>
-      </w:r>
-      <w:proofErr w:type="gramEnd"/>
-      <w:r>
-        <w:t>maven-compiler-</w:t>
-      </w:r>
-      <w:proofErr w:type="spellStart"/>
-      <w:r>
-        <w:t>plugin</w:t>
-      </w:r>
-      <w:proofErr w:type="spellEnd"/>
-      <w:r>
-        <w:t>&lt;/</w:t>
-      </w:r>
-      <w:proofErr w:type="spellStart"/>
-      <w:r>
-        <w:t>artifactId</w:t>
-      </w:r>
-      <w:proofErr w:type="spellEnd"/>
-      <w:r>
-        <w:t>&gt;</w:t>
-      </w:r>
-    </w:p>
-    <w:p>
-      <w:pPr>
-        <w:pStyle w:val="NoSpacing"/>
-      </w:pPr>
-      <w:r>
-        <w:t xml:space="preserve">          &lt;version&gt;2.0.2&lt;/version&gt;</w:t>
-      </w:r>
-    </w:p>
-    <w:p>
-      <w:pPr>
-        <w:pStyle w:val="NoSpacing"/>
-      </w:pPr>
-      <w:r>
-        <w:t xml:space="preserve">          &lt;</w:t>
-      </w:r>
-      <w:proofErr w:type="gramStart"/>
-      <w:r>
-        <w:t>configuration</w:t>
-      </w:r>
-      <w:proofErr w:type="gramEnd"/>
-      <w:r>
-        <w:t>&gt;</w:t>
-      </w:r>
-    </w:p>
-    <w:p>
-      <w:pPr>
-        <w:pStyle w:val="NoSpacing"/>
-      </w:pPr>
-      <w:r>
-        <w:t xml:space="preserve">            &lt;source&gt;${</w:t>
-      </w:r>
-      <w:proofErr w:type="spellStart"/>
-      <w:r>
-        <w:t>maven.compiler.source</w:t>
-      </w:r>
-      <w:proofErr w:type="spellEnd"/>
-      <w:r>
-        <w:t>}&lt;/source&gt;</w:t>
-      </w:r>
-    </w:p>
-    <w:p>
-      <w:pPr>
-        <w:pStyle w:val="NoSpacing"/>
-      </w:pPr>
-      <w:r>
-        <w:t xml:space="preserve">            &lt;target&gt;${</w:t>
-      </w:r>
-      <w:proofErr w:type="spellStart"/>
-      <w:r>
-        <w:t>maven.compiler.target</w:t>
-      </w:r>
-      <w:proofErr w:type="spellEnd"/>
-      <w:r>
-        <w:t>}&lt;/target&gt;</w:t>
-      </w:r>
-    </w:p>
-    <w:p>
-      <w:pPr>
-        <w:pStyle w:val="NoSpacing"/>
-      </w:pPr>
-      <w:r>
-        <w:t xml:space="preserve">          &lt;/configuration&gt;</w:t>
-      </w:r>
-    </w:p>
-    <w:p>
-      <w:pPr>
-        <w:pStyle w:val="NoSpacing"/>
-      </w:pPr>
-      <w:r>
-        <w:t xml:space="preserve">      &lt;/</w:t>
-      </w:r>
-      <w:proofErr w:type="spellStart"/>
-      <w:r>
-        <w:t>plugin</w:t>
-      </w:r>
-      <w:proofErr w:type="spellEnd"/>
-      <w:r>
-        <w:t>&gt;</w:t>
-      </w:r>
-    </w:p>
-    <w:p>
-      <w:pPr>
-        <w:pStyle w:val="NoSpacing"/>
-      </w:pPr>
-      <w:r>
-        <w:t xml:space="preserve">      </w:t>
-      </w:r>
-    </w:p>
-    <w:p>
-      <w:pPr>
-        <w:pStyle w:val="NoSpacing"/>
-      </w:pPr>
-      <w:r>
-        <w:t xml:space="preserve">      </w:t>
-      </w:r>
-      <w:proofErr w:type="gramStart"/>
-      <w:r>
-        <w:t>&lt;!--</w:t>
-      </w:r>
-      <w:proofErr w:type="gramEnd"/>
-      <w:r>
-        <w:t xml:space="preserve"> added the maven-war-</w:t>
-      </w:r>
-      <w:proofErr w:type="spellStart"/>
-      <w:r>
-        <w:t>plugin</w:t>
-      </w:r>
-      <w:proofErr w:type="spellEnd"/>
-      <w:r>
-        <w:t xml:space="preserve"> artifact according to http://stackoverflow.com/questions/1894003/maven-gwt-2-0-and-eclipse --&gt;</w:t>
-      </w:r>
-    </w:p>
-    <w:p>
-      <w:pPr>
-        <w:pStyle w:val="NoSpacing"/>
-      </w:pPr>
-      <w:r>
-        <w:t xml:space="preserve">      &lt;</w:t>
-      </w:r>
-      <w:proofErr w:type="spellStart"/>
-      <w:proofErr w:type="gramStart"/>
-      <w:r>
-        <w:t>plugin</w:t>
-      </w:r>
-      <w:proofErr w:type="spellEnd"/>
-      <w:proofErr w:type="gramEnd"/>
-      <w:r>
-        <w:t>&gt;</w:t>
-      </w:r>
-    </w:p>
-    <w:p>
-      <w:pPr>
-        <w:pStyle w:val="NoSpacing"/>
-      </w:pPr>
-      <w:r>
-        <w:t xml:space="preserve">        &lt;</w:t>
-      </w:r>
-      <w:proofErr w:type="spellStart"/>
-      <w:r>
-        <w:t>groupId</w:t>
-      </w:r>
-      <w:proofErr w:type="spellEnd"/>
-      <w:r>
-        <w:t>&gt;</w:t>
-      </w:r>
-      <w:proofErr w:type="spellStart"/>
-      <w:r>
-        <w:t>org.apache.maven.plugins</w:t>
-      </w:r>
-      <w:proofErr w:type="spellEnd"/>
-      <w:r>
-        <w:t>&lt;/</w:t>
-      </w:r>
-      <w:proofErr w:type="spellStart"/>
-      <w:r>
-        <w:t>groupId</w:t>
-      </w:r>
-      <w:proofErr w:type="spellEnd"/>
-      <w:r>
-        <w:t>&gt;</w:t>
-      </w:r>
-    </w:p>
-    <w:p>
-      <w:pPr>
-        <w:pStyle w:val="NoSpacing"/>
-      </w:pPr>
-      <w:r>
-        <w:t xml:space="preserve">        &lt;</w:t>
-      </w:r>
-      <w:proofErr w:type="spellStart"/>
-      <w:proofErr w:type="gramStart"/>
-      <w:r>
-        <w:t>artifactId</w:t>
-      </w:r>
-      <w:proofErr w:type="spellEnd"/>
-      <w:r>
-        <w:t>&gt;</w:t>
-      </w:r>
-      <w:proofErr w:type="gramEnd"/>
-      <w:r>
-        <w:t>maven-war-</w:t>
-      </w:r>
-      <w:proofErr w:type="spellStart"/>
-      <w:r>
-        <w:t>plugin</w:t>
-      </w:r>
-      <w:proofErr w:type="spellEnd"/>
-      <w:r>
-        <w:t>&lt;/</w:t>
-      </w:r>
-      <w:proofErr w:type="spellStart"/>
-      <w:r>
-        <w:t>artifactId</w:t>
-      </w:r>
-      <w:proofErr w:type="spellEnd"/>
-      <w:r>
-        <w:t>&gt;</w:t>
-      </w:r>
-    </w:p>
-    <w:p>
-      <w:pPr>
-        <w:pStyle w:val="NoSpacing"/>
-      </w:pPr>
-      <w:r>
-        <w:t xml:space="preserve">        &lt;version&gt;2.0.2&lt;/version&gt;</w:t>
-      </w:r>
-    </w:p>
-    <w:p>
-      <w:pPr>
-        <w:pStyle w:val="NoSpacing"/>
-      </w:pPr>
-      <w:r>
-        <w:t xml:space="preserve">        &lt;</w:t>
-      </w:r>
-      <w:proofErr w:type="gramStart"/>
-      <w:r>
-        <w:t>configuration</w:t>
-      </w:r>
-      <w:proofErr w:type="gramEnd"/>
-      <w:r>
-        <w:t>&gt;</w:t>
-      </w:r>
-    </w:p>
-    <w:p>
-      <w:pPr>
-        <w:pStyle w:val="NoSpacing"/>
-      </w:pPr>
-      <w:r>
-        <w:t xml:space="preserve">          &lt;</w:t>
-      </w:r>
-      <w:proofErr w:type="spellStart"/>
-      <w:proofErr w:type="gramStart"/>
-      <w:r>
-        <w:t>warSourceDirectory</w:t>
-      </w:r>
-      <w:proofErr w:type="spellEnd"/>
-      <w:r>
-        <w:t>&gt;</w:t>
-      </w:r>
-      <w:proofErr w:type="gramEnd"/>
-      <w:r>
-        <w:t>war&lt;/</w:t>
-      </w:r>
-      <w:proofErr w:type="spellStart"/>
-      <w:r>
-        <w:t>warSourceDirectory</w:t>
-      </w:r>
-      <w:proofErr w:type="spellEnd"/>
-      <w:r>
-        <w:t>&gt;</w:t>
-      </w:r>
-    </w:p>
-    <w:p>
-      <w:pPr>
-        <w:pStyle w:val="NoSpacing"/>
-      </w:pPr>
-      <w:r>
-        <w:t xml:space="preserve">          &lt;</w:t>
-      </w:r>
-      <w:proofErr w:type="spellStart"/>
-      <w:r>
-        <w:t>webXml</w:t>
-      </w:r>
-      <w:proofErr w:type="spellEnd"/>
-      <w:r>
-        <w:t>&gt;</w:t>
-      </w:r>
-      <w:proofErr w:type="spellStart"/>
-      <w:r>
-        <w:t>src</w:t>
-      </w:r>
-      <w:proofErr w:type="spellEnd"/>
-      <w:r>
-        <w:t>/main/</w:t>
-      </w:r>
-      <w:proofErr w:type="spellStart"/>
-      <w:r>
-        <w:t>webapp</w:t>
-      </w:r>
-      <w:proofErr w:type="spellEnd"/>
-      <w:r>
-        <w:t>/WEB-INF/web.xml&lt;/</w:t>
-      </w:r>
-      <w:proofErr w:type="spellStart"/>
-      <w:r>
-        <w:t>webXml</w:t>
-      </w:r>
-      <w:proofErr w:type="spellEnd"/>
-      <w:r>
-        <w:t>&gt;</w:t>
-      </w:r>
-    </w:p>
-    <w:p>
-      <w:pPr>
-        <w:pStyle w:val="NoSpacing"/>
-      </w:pPr>
-      <w:r>
-        <w:t xml:space="preserve">        &lt;/configuration&gt;</w:t>
-      </w:r>
-    </w:p>
-    <w:p>
-      <w:pPr>
-        <w:pStyle w:val="NoSpacing"/>
-      </w:pPr>
-      <w:r>
-        <w:t xml:space="preserve">      &lt;/</w:t>
-      </w:r>
-      <w:proofErr w:type="spellStart"/>
-      <w:r>
-        <w:t>plugin</w:t>
-      </w:r>
-      <w:proofErr w:type="spellEnd"/>
-      <w:r>
-        <w:t xml:space="preserve">&gt;    </w:t>
-      </w:r>
-    </w:p>
-    <w:p>
-      <w:pPr>
-        <w:pStyle w:val="NoSpacing"/>
-      </w:pPr>
-      <w:r>
-        <w:t xml:space="preserve">    &lt;/</w:t>
-      </w:r>
-      <w:proofErr w:type="spellStart"/>
-      <w:r>
-        <w:t>plugins</w:t>
-      </w:r>
-      <w:proofErr w:type="spellEnd"/>
-      <w:r>
-        <w:t>&gt;</w:t>
-      </w:r>
-    </w:p>
-    <w:p>
-      <w:pPr>
-        <w:pStyle w:val="NoSpacing"/>
-      </w:pPr>
-      <w:r>
         <w:t xml:space="preserve">  &lt;/build&gt;</w:t>
       </w:r>
     </w:p>

</xml_diff>